<commit_message>
+add update in workmoni
</commit_message>
<xml_diff>
--- a/Documentation/Графичен редактор STS - in workмони.docx
+++ b/Documentation/Графичен редактор STS - in workмони.docx
@@ -437,7 +437,6 @@
                                     <w:dataBinding w:prefixMappings="xmlns:ns0='http://schemas.microsoft.com/office/2006/coverPageProps' " w:xpath="/ns0:CoverPageProperties[1]/ns0:CompanyEmail[1]" w:storeItemID="{55AF091B-3C7A-41E3-B477-F2FDAA23CFDA}"/>
                                     <w:text/>
                                   </w:sdtPr>
-                                  <w:sdtEndPr/>
                                   <w:sdtContent>
                                     <w:r>
                                       <w:rPr>
@@ -563,7 +562,6 @@
                               <w:dataBinding w:prefixMappings="xmlns:ns0='http://schemas.microsoft.com/office/2006/coverPageProps' " w:xpath="/ns0:CoverPageProperties[1]/ns0:CompanyEmail[1]" w:storeItemID="{55AF091B-3C7A-41E3-B477-F2FDAA23CFDA}"/>
                               <w:text/>
                             </w:sdtPr>
-                            <w:sdtEndPr/>
                             <w:sdtContent>
                               <w:r>
                                 <w:rPr>
@@ -671,7 +669,6 @@
                                     <w:dataBinding w:prefixMappings="xmlns:ns0='http://purl.org/dc/elements/1.1/' xmlns:ns1='http://schemas.openxmlformats.org/package/2006/metadata/core-properties' " w:xpath="/ns1:coreProperties[1]/ns0:title[1]" w:storeItemID="{6C3C8BC8-F283-45AE-878A-BAB7291924A1}"/>
                                     <w:text w:multiLine="1"/>
                                   </w:sdtPr>
-                                  <w:sdtEndPr/>
                                   <w:sdtContent>
                                     <w:r>
                                       <w:rPr>
@@ -680,16 +677,7 @@
                                         <w:sz w:val="72"/>
                                         <w:szCs w:val="56"/>
                                       </w:rPr>
-                                      <w:t xml:space="preserve">Графичен </w:t>
-                                    </w:r>
-                                    <w:r>
-                                      <w:rPr>
-                                        <w:rFonts w:asciiTheme="majorHAnsi" w:eastAsiaTheme="majorEastAsia" w:hAnsiTheme="majorHAnsi" w:cstheme="majorBidi"/>
-                                        <w:color w:val="000000" w:themeColor="text1"/>
-                                        <w:sz w:val="72"/>
-                                        <w:szCs w:val="56"/>
-                                      </w:rPr>
-                                      <w:t>редактор STS</w:t>
+                                      <w:t>Графичен редактор STS</w:t>
                                     </w:r>
                                   </w:sdtContent>
                                 </w:sdt>
@@ -707,7 +695,6 @@
                                   <w:dataBinding w:prefixMappings="xmlns:ns0='http://purl.org/dc/elements/1.1/' xmlns:ns1='http://schemas.openxmlformats.org/package/2006/metadata/core-properties' " w:xpath="/ns1:coreProperties[1]/ns0:subject[1]" w:storeItemID="{6C3C8BC8-F283-45AE-878A-BAB7291924A1}"/>
                                   <w:text/>
                                 </w:sdtPr>
-                                <w:sdtEndPr/>
                                 <w:sdtContent>
                                   <w:p>
                                     <w:pPr>
@@ -778,7 +765,6 @@
                               <w:dataBinding w:prefixMappings="xmlns:ns0='http://purl.org/dc/elements/1.1/' xmlns:ns1='http://schemas.openxmlformats.org/package/2006/metadata/core-properties' " w:xpath="/ns1:coreProperties[1]/ns0:title[1]" w:storeItemID="{6C3C8BC8-F283-45AE-878A-BAB7291924A1}"/>
                               <w:text w:multiLine="1"/>
                             </w:sdtPr>
-                            <w:sdtEndPr/>
                             <w:sdtContent>
                               <w:r>
                                 <w:rPr>
@@ -787,16 +773,7 @@
                                   <w:sz w:val="72"/>
                                   <w:szCs w:val="56"/>
                                 </w:rPr>
-                                <w:t xml:space="preserve">Графичен </w:t>
-                              </w:r>
-                              <w:r>
-                                <w:rPr>
-                                  <w:rFonts w:asciiTheme="majorHAnsi" w:eastAsiaTheme="majorEastAsia" w:hAnsiTheme="majorHAnsi" w:cstheme="majorBidi"/>
-                                  <w:color w:val="000000" w:themeColor="text1"/>
-                                  <w:sz w:val="72"/>
-                                  <w:szCs w:val="56"/>
-                                </w:rPr>
-                                <w:t>редактор STS</w:t>
+                                <w:t>Графичен редактор STS</w:t>
                               </w:r>
                             </w:sdtContent>
                           </w:sdt>
@@ -814,7 +791,6 @@
                             <w:dataBinding w:prefixMappings="xmlns:ns0='http://purl.org/dc/elements/1.1/' xmlns:ns1='http://schemas.openxmlformats.org/package/2006/metadata/core-properties' " w:xpath="/ns1:coreProperties[1]/ns0:subject[1]" w:storeItemID="{6C3C8BC8-F283-45AE-878A-BAB7291924A1}"/>
                             <w:text/>
                           </w:sdtPr>
-                          <w:sdtEndPr/>
                           <w:sdtContent>
                             <w:p>
                               <w:pPr>
@@ -4790,6 +4766,9 @@
       <w:r>
         <w:t>По няколко дадени контролни точки да се построи крива</w:t>
       </w:r>
+      <w:r>
+        <w:t>.</w:t>
+      </w:r>
     </w:p>
     <w:p>
       <w:pPr>
@@ -4987,7 +4966,13 @@
         <w:t>scan convert the approximating sequence of line segments</w:t>
       </w:r>
       <w:r>
-        <w:t xml:space="preserve">. Това обаче не гарантира че изходното изобразяване ще изглежда достатъчно гладко, защото точките могат да са прекалено отдалечени. И обратното – може да се генерират прекалено много точки в участъзи, където кривата е близка до линейна. Често използван метод е рекурсивно подразделяне, в което контролните точки на кривата се проверяват да се види дали кривата наподобява права </w:t>
+        <w:t>. Това обаче не гарантира че изходното изобразяване ще изглежда достатъчно гладко, защото точките могат да са прекалено отдалечени. И обратното – може да се генерират</w:t>
+      </w:r>
+      <w:r>
+        <w:t xml:space="preserve"> прекалено много точки в участъц</w:t>
+      </w:r>
+      <w:r>
+        <w:t xml:space="preserve">и, където кривата е близка до линейна. Често използван метод е рекурсивно подразделяне, в което контролните точки на кривата се проверяват да се види дали кривата наподобява права </w:t>
       </w:r>
       <w:r>
         <w:rPr>
@@ -7339,8 +7324,586 @@
       <w:bookmarkEnd w:id="12"/>
     </w:p>
     <w:p>
-      <w:r>
-        <w:t>В математиката под сплайн-функция или по-кратко само сплайн се разбира по части полиномиална функция. Най-прост пример за сплайн това е по части линейната функция.</w:t>
+      <w:pPr>
+        <w:ind w:left="720" w:firstLine="696"/>
+        <w:jc w:val="both"/>
+      </w:pPr>
+      <w:r>
+        <w:t xml:space="preserve">Точността на приближение на дадена функция </w:t>
+      </w:r>
+      <w:r>
+        <w:rPr>
+          <w:position w:val="-10"/>
+        </w:rPr>
+        <w:object w:dxaOrig="540" w:dyaOrig="320">
+          <v:shape id="_x0000_i1035" type="#_x0000_t75" style="width:27pt;height:15.75pt" o:ole="">
+            <v:imagedata r:id="rId28" o:title=""/>
+          </v:shape>
+          <o:OLEObject Type="Embed" ProgID="Equation.DSMT4" ShapeID="_x0000_i1035" DrawAspect="Content" ObjectID="_1497443949" r:id="rId29"/>
+        </w:object>
+      </w:r>
+      <w:r>
+        <w:rPr>
+          <w:lang w:val="en-US"/>
+        </w:rPr>
+        <w:t xml:space="preserve"> </w:t>
+      </w:r>
+      <w:r>
+        <w:t xml:space="preserve">в крайния интервал </w:t>
+      </w:r>
+      <w:r>
+        <w:rPr>
+          <w:position w:val="-10"/>
+        </w:rPr>
+        <w:object w:dxaOrig="540" w:dyaOrig="320">
+          <v:shape id="_x0000_i1036" type="#_x0000_t75" style="width:27pt;height:15.75pt" o:ole="">
+            <v:imagedata r:id="rId30" o:title=""/>
+          </v:shape>
+          <o:OLEObject Type="Embed" ProgID="Equation.DSMT4" ShapeID="_x0000_i1036" DrawAspect="Content" ObjectID="_1497443950" r:id="rId31"/>
+        </w:object>
+      </w:r>
+      <w:r>
+        <w:rPr>
+          <w:lang w:val="en-US"/>
+        </w:rPr>
+        <w:t xml:space="preserve"> </w:t>
+      </w:r>
+      <w:r>
+        <w:t xml:space="preserve">зависи съществено от дължината на интервала и степента на алгебричния полином. Тъй като компютърните пресмятания с  полиноми от висока степен водят до известни проблеми, то желателно е да се използват полиномиот невисоки степен. Тогава единственият шанс за увеличаване на точността на приближение идва от работа върху малки нтервали. Ако интервалът </w:t>
+      </w:r>
+      <w:r>
+        <w:rPr>
+          <w:position w:val="-10"/>
+        </w:rPr>
+        <w:object w:dxaOrig="540" w:dyaOrig="320">
+          <v:shape id="_x0000_i1037" type="#_x0000_t75" style="width:27pt;height:15.75pt" o:ole="">
+            <v:imagedata r:id="rId32" o:title=""/>
+          </v:shape>
+          <o:OLEObject Type="Embed" ProgID="Equation.DSMT4" ShapeID="_x0000_i1037" DrawAspect="Content" ObjectID="_1497443951" r:id="rId33"/>
+        </w:object>
+      </w:r>
+      <w:r>
+        <w:t xml:space="preserve"> е голям, той се разделя на малки подинтервали </w:t>
+      </w:r>
+      <w:r>
+        <w:rPr>
+          <w:position w:val="-12"/>
+        </w:rPr>
+        <w:object w:dxaOrig="1840" w:dyaOrig="360">
+          <v:shape id="_x0000_i1038" type="#_x0000_t75" style="width:92.25pt;height:18pt" o:ole="">
+            <v:imagedata r:id="rId34" o:title=""/>
+          </v:shape>
+          <o:OLEObject Type="Embed" ProgID="Equation.DSMT4" ShapeID="_x0000_i1038" DrawAspect="Content" ObjectID="_1497443952" r:id="rId35"/>
+        </w:object>
+      </w:r>
+      <w:r>
+        <w:t xml:space="preserve">, и </w:t>
+      </w:r>
+      <w:r>
+        <w:rPr>
+          <w:position w:val="-10"/>
+        </w:rPr>
+        <w:object w:dxaOrig="540" w:dyaOrig="320">
+          <v:shape id="_x0000_i1039" type="#_x0000_t75" style="width:27pt;height:15.75pt" o:ole="">
+            <v:imagedata r:id="rId28" o:title=""/>
+          </v:shape>
+          <o:OLEObject Type="Embed" ProgID="Equation.DSMT4" ShapeID="_x0000_i1039" DrawAspect="Content" ObjectID="_1497443953" r:id="rId36"/>
+        </w:object>
+      </w:r>
+      <w:r>
+        <w:t xml:space="preserve"> се приближава в </w:t>
+      </w:r>
+      <w:r>
+        <w:rPr>
+          <w:position w:val="-12"/>
+        </w:rPr>
+        <w:object w:dxaOrig="800" w:dyaOrig="360">
+          <v:shape id="_x0000_i1040" type="#_x0000_t75" style="width:39.75pt;height:18pt" o:ole="">
+            <v:imagedata r:id="rId37" o:title=""/>
+          </v:shape>
+          <o:OLEObject Type="Embed" ProgID="Equation.DSMT4" ShapeID="_x0000_i1040" DrawAspect="Content" ObjectID="_1497443954" r:id="rId38"/>
+        </w:object>
+      </w:r>
+      <w:r>
+        <w:t xml:space="preserve"> с алгебричен полином </w:t>
+      </w:r>
+      <w:r>
+        <w:rPr>
+          <w:position w:val="-12"/>
+        </w:rPr>
+        <w:object w:dxaOrig="580" w:dyaOrig="360">
+          <v:shape id="_x0000_i1041" type="#_x0000_t75" style="width:29.25pt;height:18pt" o:ole="">
+            <v:imagedata r:id="rId39" o:title=""/>
+          </v:shape>
+          <o:OLEObject Type="Embed" ProgID="Equation.DSMT4" ShapeID="_x0000_i1041" DrawAspect="Content" ObjectID="_1497443955" r:id="rId40"/>
+        </w:object>
+      </w:r>
+      <w:r>
+        <w:t xml:space="preserve"> от някаква ниска степен </w:t>
+      </w:r>
+      <w:r>
+        <w:rPr>
+          <w:position w:val="-4"/>
+        </w:rPr>
+        <w:object w:dxaOrig="180" w:dyaOrig="200">
+          <v:shape id="_x0000_i1042" type="#_x0000_t75" style="width:9pt;height:9.75pt" o:ole="">
+            <v:imagedata r:id="rId41" o:title=""/>
+          </v:shape>
+          <o:OLEObject Type="Embed" ProgID="Equation.DSMT4" ShapeID="_x0000_i1042" DrawAspect="Content" ObjectID="_1497443956" r:id="rId42"/>
+        </w:object>
+      </w:r>
+      <w:r>
+        <w:t xml:space="preserve">. По този начин получаваме приближението </w:t>
+      </w:r>
+    </w:p>
+    <w:p>
+      <w:pPr>
+        <w:ind w:left="576" w:firstLine="132"/>
+      </w:pPr>
+    </w:p>
+    <w:p>
+      <w:pPr>
+        <w:ind w:left="576"/>
+        <w:jc w:val="center"/>
+      </w:pPr>
+      <w:r>
+        <w:rPr>
+          <w:position w:val="-16"/>
+        </w:rPr>
+        <w:object w:dxaOrig="3420" w:dyaOrig="540">
+          <v:shape id="_x0000_i1104" type="#_x0000_t75" style="width:171pt;height:27pt" o:ole="">
+            <v:imagedata r:id="rId43" o:title=""/>
+          </v:shape>
+          <o:OLEObject Type="Embed" ProgID="Equation.DSMT4" ShapeID="_x0000_i1104" DrawAspect="Content" ObjectID="_1497443957" r:id="rId44"/>
+        </w:object>
+      </w:r>
+      <w:r>
+        <w:t xml:space="preserve"> </w:t>
+      </w:r>
+      <w:r>
+        <w:t xml:space="preserve"> </w:t>
+      </w:r>
+      <w:r>
+        <w:rPr>
+          <w:b/>
+        </w:rPr>
+        <w:t>за</w:t>
+      </w:r>
+      <w:r>
+        <w:rPr>
+          <w:b/>
+        </w:rPr>
+        <w:t xml:space="preserve"> </w:t>
+      </w:r>
+      <w:r>
+        <w:rPr>
+          <w:b/>
+        </w:rPr>
+        <w:t xml:space="preserve"> </w:t>
+      </w:r>
+      <w:r>
+        <w:rPr>
+          <w:position w:val="-16"/>
+        </w:rPr>
+        <w:object w:dxaOrig="1780" w:dyaOrig="540">
+          <v:shape id="_x0000_i1105" type="#_x0000_t75" style="width:89.25pt;height:27pt" o:ole="">
+            <v:imagedata r:id="rId45" o:title=""/>
+          </v:shape>
+          <o:OLEObject Type="Embed" ProgID="Equation.DSMT4" ShapeID="_x0000_i1105" DrawAspect="Content" ObjectID="_1497443958" r:id="rId46"/>
+        </w:object>
+      </w:r>
+      <w:r>
+        <w:t>.</w:t>
+      </w:r>
+    </w:p>
+    <w:p>
+      <w:pPr>
+        <w:ind w:left="576"/>
+        <w:jc w:val="center"/>
+      </w:pPr>
+    </w:p>
+    <w:p>
+      <w:pPr>
+        <w:ind w:left="708" w:firstLine="708"/>
+        <w:jc w:val="both"/>
+        <w:rPr>
+          <w:lang w:val="en-US"/>
+        </w:rPr>
+      </w:pPr>
+      <w:r>
+        <w:t xml:space="preserve">Функцията </w:t>
+      </w:r>
+      <w:r>
+        <w:rPr>
+          <w:position w:val="-10"/>
+        </w:rPr>
+        <w:object w:dxaOrig="520" w:dyaOrig="320">
+          <v:shape id="_x0000_i1043" type="#_x0000_t75" style="width:26.25pt;height:15.75pt" o:ole="">
+            <v:imagedata r:id="rId47" o:title=""/>
+          </v:shape>
+          <o:OLEObject Type="Embed" ProgID="Equation.DSMT4" ShapeID="_x0000_i1043" DrawAspect="Content" ObjectID="_1497443959" r:id="rId48"/>
+        </w:object>
+      </w:r>
+      <w:r>
+        <w:rPr>
+          <w:lang w:val="en-US"/>
+        </w:rPr>
+        <w:t xml:space="preserve"> </w:t>
+      </w:r>
+      <w:r>
+        <w:t xml:space="preserve">представлява една на части полиномиална крива, която приближава графиката на </w:t>
+      </w:r>
+      <w:r>
+        <w:rPr>
+          <w:position w:val="-10"/>
+        </w:rPr>
+        <w:object w:dxaOrig="240" w:dyaOrig="320">
+          <v:shape id="_x0000_i1045" type="#_x0000_t75" style="width:12pt;height:15.75pt" o:ole="">
+            <v:imagedata r:id="rId49" o:title=""/>
+          </v:shape>
+          <o:OLEObject Type="Embed" ProgID="Equation.DSMT4" ShapeID="_x0000_i1045" DrawAspect="Content" ObjectID="_1497443960" r:id="rId50"/>
+        </w:object>
+      </w:r>
+      <w:r>
+        <w:t xml:space="preserve"> с определена точност. В общия случай </w:t>
+      </w:r>
+      <w:r>
+        <w:rPr>
+          <w:position w:val="-10"/>
+        </w:rPr>
+        <w:object w:dxaOrig="520" w:dyaOrig="320">
+          <v:shape id="_x0000_i1044" type="#_x0000_t75" style="width:26.25pt;height:15.75pt" o:ole="">
+            <v:imagedata r:id="rId51" o:title=""/>
+          </v:shape>
+          <o:OLEObject Type="Embed" ProgID="Equation.DSMT4" ShapeID="_x0000_i1044" DrawAspect="Content" ObjectID="_1497443961" r:id="rId52"/>
+        </w:object>
+      </w:r>
+      <w:r>
+        <w:t xml:space="preserve"> е прекъсната в точките</w:t>
+      </w:r>
+      <w:r>
+        <w:rPr>
+          <w:lang w:val="en-US"/>
+        </w:rPr>
+        <w:t xml:space="preserve"> </w:t>
+      </w:r>
+      <w:r>
+        <w:rPr>
+          <w:position w:val="-12"/>
+        </w:rPr>
+        <w:object w:dxaOrig="760" w:dyaOrig="360">
+          <v:shape id="_x0000_i1048" type="#_x0000_t75" style="width:38.25pt;height:18pt" o:ole="">
+            <v:imagedata r:id="rId53" o:title=""/>
+          </v:shape>
+          <o:OLEObject Type="Embed" ProgID="Equation.DSMT4" ShapeID="_x0000_i1048" DrawAspect="Content" ObjectID="_1497443962" r:id="rId54"/>
+        </w:object>
+      </w:r>
+      <w:r>
+        <w:t xml:space="preserve">. Ако </w:t>
+      </w:r>
+      <w:r>
+        <w:rPr>
+          <w:position w:val="-10"/>
+        </w:rPr>
+        <w:object w:dxaOrig="240" w:dyaOrig="320">
+          <v:shape id="_x0000_i1046" type="#_x0000_t75" style="width:12pt;height:15.75pt" o:ole="">
+            <v:imagedata r:id="rId55" o:title=""/>
+          </v:shape>
+          <o:OLEObject Type="Embed" ProgID="Equation.DSMT4" ShapeID="_x0000_i1046" DrawAspect="Content" ObjectID="_1497443963" r:id="rId56"/>
+        </w:object>
+      </w:r>
+      <w:r>
+        <w:t xml:space="preserve"> описва гладък процес, то желателно е и приближаващата функция да бъде гладка. За да се постигне това, на полиномиалните части се налага допълнително условие да се свързват гладко, т.е. производните на </w:t>
+      </w:r>
+      <w:r>
+        <w:rPr>
+          <w:position w:val="-12"/>
+        </w:rPr>
+        <w:object w:dxaOrig="720" w:dyaOrig="360">
+          <v:shape id="_x0000_i1050" type="#_x0000_t75" style="width:36pt;height:18pt" o:ole="">
+            <v:imagedata r:id="rId57" o:title=""/>
+          </v:shape>
+          <o:OLEObject Type="Embed" ProgID="Equation.DSMT4" ShapeID="_x0000_i1050" DrawAspect="Content" ObjectID="_1497443964" r:id="rId58"/>
+        </w:object>
+      </w:r>
+      <w:r>
+        <w:rPr>
+          <w:lang w:val="en-US"/>
+        </w:rPr>
+        <w:t xml:space="preserve"> </w:t>
+      </w:r>
+      <w:r>
+        <w:t xml:space="preserve">и </w:t>
+      </w:r>
+      <w:r>
+        <w:rPr>
+          <w:position w:val="-12"/>
+        </w:rPr>
+        <w:object w:dxaOrig="580" w:dyaOrig="360">
+          <v:shape id="_x0000_i1049" type="#_x0000_t75" style="width:29.25pt;height:18pt" o:ole="">
+            <v:imagedata r:id="rId59" o:title=""/>
+          </v:shape>
+          <o:OLEObject Type="Embed" ProgID="Equation.DSMT4" ShapeID="_x0000_i1049" DrawAspect="Content" ObjectID="_1497443965" r:id="rId60"/>
+        </w:object>
+      </w:r>
+      <w:r>
+        <w:rPr>
+          <w:lang w:val="en-US"/>
+        </w:rPr>
+        <w:t xml:space="preserve"> </w:t>
+      </w:r>
+      <w:r>
+        <w:t>до определен ред да съвпадат в точката на свързване . В резултат се получава една гладка крива, която приближава добре</w:t>
+      </w:r>
+      <w:r>
+        <w:rPr>
+          <w:position w:val="-10"/>
+        </w:rPr>
+        <w:object w:dxaOrig="240" w:dyaOrig="320">
+          <v:shape id="_x0000_i1047" type="#_x0000_t75" style="width:12pt;height:15.75pt" o:ole="">
+            <v:imagedata r:id="rId61" o:title=""/>
+          </v:shape>
+          <o:OLEObject Type="Embed" ProgID="Equation.DSMT4" ShapeID="_x0000_i1047" DrawAspect="Content" ObjectID="_1497443966" r:id="rId62"/>
+        </w:object>
+      </w:r>
+      <w:r>
+        <w:t>. Такива криви се наричат сплайн-функции. Наименованието идва от един стар уред за чертаене на гладки криви през зададени точки, наречени „сплайн.“</w:t>
+      </w:r>
+    </w:p>
+    <w:p>
+      <w:pPr>
+        <w:ind w:left="708" w:firstLine="708"/>
+        <w:jc w:val="both"/>
+      </w:pPr>
+      <w:r>
+        <w:t xml:space="preserve">Това е един от начаните да се обясни появата на сплайн-функциите в математиката – като апарат, който е роден от нуждите на практиката. Интересни </w:t>
+      </w:r>
+      <w:r>
+        <w:lastRenderedPageBreak/>
+        <w:t>свойства на сплайн-функциите и дълбоките им връзки с други направления в математиката обаче показват, че появата на сплайн –</w:t>
+      </w:r>
+      <w:r>
+        <w:t xml:space="preserve"> </w:t>
+      </w:r>
+      <w:r>
+        <w:t>функциите е обусловена от въ</w:t>
+      </w:r>
+      <w:r>
+        <w:t>т</w:t>
+      </w:r>
+      <w:r>
+        <w:t>решната логика на развитие на самата математика. Теорията на сплайн-функциите е една от най-бурно развиващите се области на анализа в последните 30 години.</w:t>
+      </w:r>
+    </w:p>
+    <w:p>
+      <w:pPr>
+        <w:ind w:left="576"/>
+        <w:rPr>
+          <w:lang w:val="en-US"/>
+        </w:rPr>
+      </w:pPr>
+      <w:r>
+        <w:rPr>
+          <w:rStyle w:val="IntenseEmphasis"/>
+        </w:rPr>
+        <w:t>Определение:</w:t>
+      </w:r>
+      <w:r>
+        <w:rPr>
+          <w:b/>
+        </w:rPr>
+        <w:t xml:space="preserve"> </w:t>
+      </w:r>
+      <w:r>
+        <w:t xml:space="preserve">Фунцкията </w:t>
+      </w:r>
+      <w:r>
+        <w:rPr>
+          <w:position w:val="-10"/>
+        </w:rPr>
+        <w:object w:dxaOrig="480" w:dyaOrig="320">
+          <v:shape id="_x0000_i1052" type="#_x0000_t75" style="width:24pt;height:15.75pt" o:ole="">
+            <v:imagedata r:id="rId63" o:title=""/>
+          </v:shape>
+          <o:OLEObject Type="Embed" ProgID="Equation.DSMT4" ShapeID="_x0000_i1052" DrawAspect="Content" ObjectID="_1497443967" r:id="rId64"/>
+        </w:object>
+      </w:r>
+      <w:r>
+        <w:rPr>
+          <w:lang w:val="en-US"/>
+        </w:rPr>
+        <w:t xml:space="preserve"> </w:t>
+      </w:r>
+      <w:r>
+        <w:t>за , се нарича сплайн-функция от степен</w:t>
+      </w:r>
+      <w:r>
+        <w:rPr>
+          <w:lang w:val="en-US"/>
+        </w:rPr>
+        <w:t xml:space="preserve"> </w:t>
+      </w:r>
+      <w:r>
+        <w:rPr>
+          <w:position w:val="-4"/>
+        </w:rPr>
+        <w:object w:dxaOrig="180" w:dyaOrig="200">
+          <v:shape id="_x0000_i1053" type="#_x0000_t75" style="width:9pt;height:9.75pt" o:ole="">
+            <v:imagedata r:id="rId65" o:title=""/>
+          </v:shape>
+          <o:OLEObject Type="Embed" ProgID="Equation.DSMT4" ShapeID="_x0000_i1053" DrawAspect="Content" ObjectID="_1497443968" r:id="rId66"/>
+        </w:object>
+      </w:r>
+      <w:r>
+        <w:t xml:space="preserve"> с възли </w:t>
+      </w:r>
+      <w:r>
+        <w:rPr>
+          <w:position w:val="-12"/>
+        </w:rPr>
+        <w:object w:dxaOrig="1080" w:dyaOrig="360">
+          <v:shape id="_x0000_i1051" type="#_x0000_t75" style="width:54pt;height:18pt" o:ole="">
+            <v:imagedata r:id="rId67" o:title=""/>
+          </v:shape>
+          <o:OLEObject Type="Embed" ProgID="Equation.DSMT4" ShapeID="_x0000_i1051" DrawAspect="Content" ObjectID="_1497443969" r:id="rId68"/>
+        </w:object>
+      </w:r>
+      <w:r>
+        <w:t>, ако:</w:t>
+      </w:r>
+    </w:p>
+    <w:p>
+      <w:pPr>
+        <w:pStyle w:val="ListParagraph"/>
+        <w:numPr>
+          <w:ilvl w:val="0"/>
+          <w:numId w:val="18"/>
+        </w:numPr>
+        <w:rPr>
+          <w:lang w:val="en-US"/>
+        </w:rPr>
+      </w:pPr>
+      <w:r>
+        <w:rPr>
+          <w:position w:val="-10"/>
+        </w:rPr>
+        <w:object w:dxaOrig="480" w:dyaOrig="320">
+          <v:shape id="_x0000_i1054" type="#_x0000_t75" style="width:24pt;height:15.75pt" o:ole="">
+            <v:imagedata r:id="rId63" o:title=""/>
+          </v:shape>
+          <o:OLEObject Type="Embed" ProgID="Equation.DSMT4" ShapeID="_x0000_i1054" DrawAspect="Content" ObjectID="_1497443970" r:id="rId69"/>
+        </w:object>
+      </w:r>
+      <w:r>
+        <w:t xml:space="preserve"> е полином от степен </w:t>
+      </w:r>
+      <w:r>
+        <w:rPr>
+          <w:position w:val="-4"/>
+        </w:rPr>
+        <w:object w:dxaOrig="180" w:dyaOrig="200">
+          <v:shape id="_x0000_i1055" type="#_x0000_t75" style="width:9pt;height:9.75pt" o:ole="">
+            <v:imagedata r:id="rId65" o:title=""/>
+          </v:shape>
+          <o:OLEObject Type="Embed" ProgID="Equation.DSMT4" ShapeID="_x0000_i1055" DrawAspect="Content" ObjectID="_1497443971" r:id="rId70"/>
+        </w:object>
+      </w:r>
+      <w:r>
+        <w:t xml:space="preserve"> най-много във всеки подинтервал</w:t>
+      </w:r>
+    </w:p>
+    <w:p>
+      <w:pPr>
+        <w:pStyle w:val="ListParagraph"/>
+        <w:ind w:left="1776"/>
+        <w:rPr>
+          <w:lang w:val="en-US"/>
+        </w:rPr>
+      </w:pPr>
+      <w:r>
+        <w:rPr>
+          <w:position w:val="-12"/>
+        </w:rPr>
+        <w:object w:dxaOrig="800" w:dyaOrig="360">
+          <v:shape id="_x0000_i1106" type="#_x0000_t75" style="width:39.75pt;height:18pt" o:ole="">
+            <v:imagedata r:id="rId71" o:title=""/>
+          </v:shape>
+          <o:OLEObject Type="Embed" ProgID="Equation.DSMT4" ShapeID="_x0000_i1106" DrawAspect="Content" ObjectID="_1497443972" r:id="rId72"/>
+        </w:object>
+      </w:r>
+      <w:r>
+        <w:t xml:space="preserve">, </w:t>
+      </w:r>
+      <w:r>
+        <w:rPr>
+          <w:position w:val="-10"/>
+        </w:rPr>
+        <w:object w:dxaOrig="960" w:dyaOrig="320">
+          <v:shape id="_x0000_i1056" type="#_x0000_t75" style="width:48pt;height:15.75pt" o:ole="">
+            <v:imagedata r:id="rId73" o:title=""/>
+          </v:shape>
+          <o:OLEObject Type="Embed" ProgID="Equation.DSMT4" ShapeID="_x0000_i1056" DrawAspect="Content" ObjectID="_1497443973" r:id="rId74"/>
+        </w:object>
+      </w:r>
+      <w:r>
+        <w:rPr>
+          <w:lang w:val="en-US"/>
+        </w:rPr>
+        <w:t xml:space="preserve">, </w:t>
+      </w:r>
+      <w:r>
+        <w:rPr>
+          <w:position w:val="-12"/>
+        </w:rPr>
+        <w:object w:dxaOrig="1840" w:dyaOrig="360">
+          <v:shape id="_x0000_i1057" type="#_x0000_t75" style="width:92.25pt;height:18pt" o:ole="">
+            <v:imagedata r:id="rId75" o:title=""/>
+          </v:shape>
+          <o:OLEObject Type="Embed" ProgID="Equation.DSMT4" ShapeID="_x0000_i1057" DrawAspect="Content" ObjectID="_1497443974" r:id="rId76"/>
+        </w:object>
+      </w:r>
+    </w:p>
+    <w:p>
+      <w:pPr>
+        <w:pStyle w:val="ListParagraph"/>
+        <w:numPr>
+          <w:ilvl w:val="0"/>
+          <w:numId w:val="18"/>
+        </w:numPr>
+        <w:rPr>
+          <w:lang w:val="en-US"/>
+        </w:rPr>
+      </w:pPr>
+      <w:r>
+        <w:rPr>
+          <w:position w:val="-10"/>
+        </w:rPr>
+        <w:object w:dxaOrig="2079" w:dyaOrig="360">
+          <v:shape id="_x0000_i1058" type="#_x0000_t75" style="width:104.25pt;height:18pt" o:ole="">
+            <v:imagedata r:id="rId77" o:title=""/>
+          </v:shape>
+          <o:OLEObject Type="Embed" ProgID="Equation.DSMT4" ShapeID="_x0000_i1058" DrawAspect="Content" ObjectID="_1497443975" r:id="rId78"/>
+        </w:object>
+      </w:r>
+      <w:r>
+        <w:t xml:space="preserve"> са непрекъснати функции в </w:t>
+      </w:r>
+      <w:r>
+        <w:rPr>
+          <w:position w:val="-10"/>
+        </w:rPr>
+        <w:object w:dxaOrig="800" w:dyaOrig="320">
+          <v:shape id="_x0000_i1059" type="#_x0000_t75" style="width:39.75pt;height:15.75pt" o:ole="">
+            <v:imagedata r:id="rId79" o:title=""/>
+          </v:shape>
+          <o:OLEObject Type="Embed" ProgID="Equation.DSMT4" ShapeID="_x0000_i1059" DrawAspect="Content" ObjectID="_1497443976" r:id="rId80"/>
+        </w:object>
+      </w:r>
+      <w:r>
+        <w:rPr>
+          <w:lang w:val="en-US"/>
+        </w:rPr>
+        <w:t>.</w:t>
       </w:r>
     </w:p>
     <w:p>
@@ -7348,24 +7911,1056 @@
         <w:pStyle w:val="Heading4"/>
       </w:pPr>
       <w:r>
-        <w:t>История</w:t>
-      </w:r>
-    </w:p>
-    <w:p>
-      <w:r>
-        <w:t>За основоположници на теорията на Б-сплайните се с</w:t>
-      </w:r>
-      <w:r>
-        <w:t>читат Николай</w:t>
-      </w:r>
-      <w:r>
-        <w:t xml:space="preserve"> Лобачевски и Исак Шьонберг. Думата "сплайн" е термин от корабостроенето. Представлява тънка еластична дървена лента, използвана за изчертаване на дъги от криви.</w:t>
-      </w:r>
-      <w:r>
+        <w:rPr>
+          <w:position w:val="-4"/>
+        </w:rPr>
+        <w:object w:dxaOrig="279" w:dyaOrig="300">
+          <v:shape id="_x0000_i1110" type="#_x0000_t75" style="width:14.25pt;height:15pt" o:ole="">
+            <v:imagedata r:id="rId81" o:title=""/>
+          </v:shape>
+          <o:OLEObject Type="Embed" ProgID="Equation.DSMT4" ShapeID="_x0000_i1110" DrawAspect="Content" ObjectID="_1497443977" r:id="rId82"/>
+        </w:object>
+      </w:r>
+      <w:r>
+        <w:t>-сплайни</w:t>
+      </w:r>
+    </w:p>
+    <w:p>
+      <w:pPr>
+        <w:ind w:left="576"/>
+        <w:rPr>
+          <w:lang w:val="en-US"/>
+        </w:rPr>
+      </w:pPr>
+      <w:r>
+        <w:t xml:space="preserve">Вече показахме, че всеки сплайн от степен </w:t>
+      </w:r>
+      <w:r>
+        <w:rPr>
+          <w:position w:val="-4"/>
+        </w:rPr>
+        <w:object w:dxaOrig="460" w:dyaOrig="260">
+          <v:shape id="_x0000_i1060" type="#_x0000_t75" style="width:23.25pt;height:12.75pt" o:ole="">
+            <v:imagedata r:id="rId83" o:title=""/>
+          </v:shape>
+          <o:OLEObject Type="Embed" ProgID="Equation.DSMT4" ShapeID="_x0000_i1060" DrawAspect="Content" ObjectID="_1497443978" r:id="rId84"/>
+        </w:object>
+      </w:r>
+      <w:r>
+        <w:rPr>
+          <w:lang w:val="en-US"/>
+        </w:rPr>
         <w:t xml:space="preserve"> </w:t>
       </w:r>
       <w:r>
-        <w:t>Буквата "Б" идва от "базисни" (basis splines).</w:t>
+        <w:t xml:space="preserve">с възли </w:t>
+      </w:r>
+      <w:r>
+        <w:rPr>
+          <w:lang w:val="en-US"/>
+        </w:rPr>
+        <w:t xml:space="preserve"> </w:t>
+      </w:r>
+      <w:r>
+        <w:rPr>
+          <w:position w:val="-12"/>
+        </w:rPr>
+        <w:object w:dxaOrig="1080" w:dyaOrig="360">
+          <v:shape id="_x0000_i1061" type="#_x0000_t75" style="width:54pt;height:18pt" o:ole="">
+            <v:imagedata r:id="rId85" o:title=""/>
+          </v:shape>
+          <o:OLEObject Type="Embed" ProgID="Equation.DSMT4" ShapeID="_x0000_i1061" DrawAspect="Content" ObjectID="_1497443979" r:id="rId86"/>
+        </w:object>
+      </w:r>
+      <w:r>
+        <w:t xml:space="preserve">може да бъде представен като линейна комбинация на полином </w:t>
+      </w:r>
+      <w:r>
+        <w:rPr>
+          <w:position w:val="-10"/>
+        </w:rPr>
+        <w:object w:dxaOrig="240" w:dyaOrig="260">
+          <v:shape id="_x0000_i1062" type="#_x0000_t75" style="width:12pt;height:12.75pt" o:ole="">
+            <v:imagedata r:id="rId87" o:title=""/>
+          </v:shape>
+          <o:OLEObject Type="Embed" ProgID="Equation.DSMT4" ShapeID="_x0000_i1062" DrawAspect="Content" ObjectID="_1497443980" r:id="rId88"/>
+        </w:object>
+      </w:r>
+      <w:r>
+        <w:rPr>
+          <w:lang w:val="en-US"/>
+        </w:rPr>
+        <w:t xml:space="preserve"> </w:t>
+      </w:r>
+      <w:r>
+        <w:t>о</w:t>
+      </w:r>
+      <w:r>
+        <w:t xml:space="preserve">т </w:t>
+      </w:r>
+      <w:r>
+        <w:rPr>
+          <w:position w:val="-12"/>
+        </w:rPr>
+        <w:object w:dxaOrig="420" w:dyaOrig="360">
+          <v:shape id="_x0000_i1063" type="#_x0000_t75" style="width:21pt;height:18pt" o:ole="">
+            <v:imagedata r:id="rId89" o:title=""/>
+          </v:shape>
+          <o:OLEObject Type="Embed" ProgID="Equation.DSMT4" ShapeID="_x0000_i1063" DrawAspect="Content" ObjectID="_1497443981" r:id="rId90"/>
+        </w:object>
+      </w:r>
+      <w:r>
+        <w:t>и отсечените степенни функции</w:t>
+      </w:r>
+    </w:p>
+    <w:p>
+      <w:pPr>
+        <w:ind w:left="576"/>
+        <w:rPr>
+          <w:lang w:val="en-US"/>
+        </w:rPr>
+      </w:pPr>
+      <w:r>
+        <w:rPr>
+          <w:b/>
+          <w:lang w:val="en-US"/>
+        </w:rPr>
+        <w:tab/>
+      </w:r>
+      <w:r>
+        <w:rPr>
+          <w:b/>
+          <w:lang w:val="en-US"/>
+        </w:rPr>
+        <w:tab/>
+      </w:r>
+      <w:r>
+        <w:rPr>
+          <w:b/>
+          <w:lang w:val="en-US"/>
+        </w:rPr>
+        <w:tab/>
+      </w:r>
+      <w:r>
+        <w:rPr>
+          <w:b/>
+          <w:lang w:val="en-US"/>
+        </w:rPr>
+        <w:tab/>
+      </w:r>
+      <w:r>
+        <w:rPr>
+          <w:position w:val="-18"/>
+        </w:rPr>
+        <w:object w:dxaOrig="2659" w:dyaOrig="460">
+          <v:shape id="_x0000_i1107" type="#_x0000_t75" style="width:132.75pt;height:23.25pt" o:ole="">
+            <v:imagedata r:id="rId91" o:title=""/>
+          </v:shape>
+          <o:OLEObject Type="Embed" ProgID="Equation.DSMT4" ShapeID="_x0000_i1107" DrawAspect="Content" ObjectID="_1497443982" r:id="rId92"/>
+        </w:object>
+      </w:r>
+      <w:r>
+        <w:rPr>
+          <w:lang w:val="en-US"/>
+        </w:rPr>
+        <w:t>.</w:t>
+      </w:r>
+    </w:p>
+    <w:p>
+      <w:pPr>
+        <w:ind w:left="576"/>
+      </w:pPr>
+      <w:r>
+        <w:rPr>
+          <w:rStyle w:val="IntenseEmphasis"/>
+        </w:rPr>
+        <w:t>Определение:</w:t>
+      </w:r>
+      <w:r>
+        <w:rPr>
+          <w:b/>
+        </w:rPr>
+        <w:t xml:space="preserve"> </w:t>
+      </w:r>
+      <w:r>
+        <w:t xml:space="preserve">Разделената разлика на отсечената степенна функция </w:t>
+      </w:r>
+      <w:r>
+        <w:rPr>
+          <w:position w:val="-18"/>
+        </w:rPr>
+        <w:object w:dxaOrig="1040" w:dyaOrig="520">
+          <v:shape id="_x0000_i1064" type="#_x0000_t75" style="width:51.75pt;height:26.25pt" o:ole="">
+            <v:imagedata r:id="rId93" o:title=""/>
+          </v:shape>
+          <o:OLEObject Type="Embed" ProgID="Equation.DSMT4" ShapeID="_x0000_i1064" DrawAspect="Content" ObjectID="_1497443983" r:id="rId94"/>
+        </w:object>
+      </w:r>
+      <w:r>
+        <w:t xml:space="preserve"> по отношение на </w:t>
+      </w:r>
+      <w:r>
+        <w:rPr>
+          <w:position w:val="-6"/>
+        </w:rPr>
+        <w:object w:dxaOrig="240" w:dyaOrig="260">
+          <v:shape id="_x0000_i1065" type="#_x0000_t75" style="width:12pt;height:12.75pt" o:ole="">
+            <v:imagedata r:id="rId95" o:title=""/>
+          </v:shape>
+          <o:OLEObject Type="Embed" ProgID="Equation.DSMT4" ShapeID="_x0000_i1065" DrawAspect="Content" ObjectID="_1497443984" r:id="rId96"/>
+        </w:object>
+      </w:r>
+      <w:r>
+        <w:t xml:space="preserve"> в точките </w:t>
+      </w:r>
+      <w:r>
+        <w:rPr>
+          <w:position w:val="-12"/>
+        </w:rPr>
+        <w:object w:dxaOrig="1100" w:dyaOrig="360">
+          <v:shape id="_x0000_i1066" type="#_x0000_t75" style="width:54.75pt;height:18pt" o:ole="">
+            <v:imagedata r:id="rId97" o:title=""/>
+          </v:shape>
+          <o:OLEObject Type="Embed" ProgID="Equation.DSMT4" ShapeID="_x0000_i1066" DrawAspect="Content" ObjectID="_1497443985" r:id="rId98"/>
+        </w:object>
+      </w:r>
+      <w:r>
+        <w:t xml:space="preserve"> се нарича </w:t>
+      </w:r>
+      <w:r>
+        <w:rPr>
+          <w:position w:val="-4"/>
+        </w:rPr>
+        <w:object w:dxaOrig="240" w:dyaOrig="260">
+          <v:shape id="_x0000_i1084" type="#_x0000_t75" style="width:12pt;height:12.75pt" o:ole="">
+            <v:imagedata r:id="rId99" o:title=""/>
+          </v:shape>
+          <o:OLEObject Type="Embed" ProgID="Equation.DSMT4" ShapeID="_x0000_i1084" DrawAspect="Content" ObjectID="_1497443986" r:id="rId100"/>
+        </w:object>
+      </w:r>
+      <w:r>
+        <w:t xml:space="preserve">-сплайн от степен </w:t>
+      </w:r>
+      <w:r>
+        <w:rPr>
+          <w:position w:val="-4"/>
+        </w:rPr>
+        <w:object w:dxaOrig="460" w:dyaOrig="260">
+          <v:shape id="_x0000_i1068" type="#_x0000_t75" style="width:23.25pt;height:12.75pt" o:ole="">
+            <v:imagedata r:id="rId101" o:title=""/>
+          </v:shape>
+          <o:OLEObject Type="Embed" ProgID="Equation.DSMT4" ShapeID="_x0000_i1068" DrawAspect="Content" ObjectID="_1497443987" r:id="rId102"/>
+        </w:object>
+      </w:r>
+      <w:r>
+        <w:t xml:space="preserve">с възли </w:t>
+      </w:r>
+      <w:r>
+        <w:rPr>
+          <w:position w:val="-12"/>
+        </w:rPr>
+        <w:object w:dxaOrig="800" w:dyaOrig="360">
+          <v:shape id="_x0000_i1067" type="#_x0000_t75" style="width:39.75pt;height:18pt" o:ole="">
+            <v:imagedata r:id="rId103" o:title=""/>
+          </v:shape>
+          <o:OLEObject Type="Embed" ProgID="Equation.DSMT4" ShapeID="_x0000_i1067" DrawAspect="Content" ObjectID="_1497443988" r:id="rId104"/>
+        </w:object>
+      </w:r>
+      <w:r>
+        <w:t>.</w:t>
+      </w:r>
+    </w:p>
+    <w:p>
+      <w:pPr>
+        <w:ind w:left="576"/>
+        <w:rPr>
+          <w:lang w:val="en-US"/>
+        </w:rPr>
+      </w:pPr>
+      <w:r>
+        <w:rPr>
+          <w:rStyle w:val="IntenseEmphasis"/>
+        </w:rPr>
+        <w:t xml:space="preserve">Теорема </w:t>
+      </w:r>
+      <w:r>
+        <w:rPr>
+          <w:rStyle w:val="IntenseEmphasis"/>
+        </w:rPr>
+        <w:t>.</w:t>
+      </w:r>
+      <w:r>
+        <w:t xml:space="preserve"> При всяко</w:t>
+      </w:r>
+      <w:r>
+        <w:rPr>
+          <w:position w:val="-4"/>
+        </w:rPr>
+        <w:object w:dxaOrig="499" w:dyaOrig="260">
+          <v:shape id="_x0000_i1069" type="#_x0000_t75" style="width:24.75pt;height:12.75pt" o:ole="">
+            <v:imagedata r:id="rId105" o:title=""/>
+          </v:shape>
+          <o:OLEObject Type="Embed" ProgID="Equation.DSMT4" ShapeID="_x0000_i1069" DrawAspect="Content" ObjectID="_1497443989" r:id="rId106"/>
+        </w:object>
+      </w:r>
+      <w:r>
+        <w:t xml:space="preserve"> имаме:</w:t>
+      </w:r>
+    </w:p>
+    <w:p>
+      <w:pPr>
+        <w:pStyle w:val="ListParagraph"/>
+        <w:numPr>
+          <w:ilvl w:val="0"/>
+          <w:numId w:val="19"/>
+        </w:numPr>
+        <w:rPr>
+          <w:lang w:val="en-US"/>
+        </w:rPr>
+      </w:pPr>
+      <w:r>
+        <w:rPr>
+          <w:position w:val="-12"/>
+        </w:rPr>
+        <w:object w:dxaOrig="1680" w:dyaOrig="360">
+          <v:shape id="_x0000_i1070" type="#_x0000_t75" style="width:84pt;height:18pt" o:ole="">
+            <v:imagedata r:id="rId107" o:title=""/>
+          </v:shape>
+          <o:OLEObject Type="Embed" ProgID="Equation.DSMT4" ShapeID="_x0000_i1070" DrawAspect="Content" ObjectID="_1497443990" r:id="rId108"/>
+        </w:object>
+      </w:r>
+      <w:r>
+        <w:t xml:space="preserve">за всяко </w:t>
+      </w:r>
+      <w:r>
+        <w:rPr>
+          <w:position w:val="-12"/>
+        </w:rPr>
+        <w:object w:dxaOrig="580" w:dyaOrig="360">
+          <v:shape id="_x0000_i1071" type="#_x0000_t75" style="width:29.25pt;height:18pt" o:ole="">
+            <v:imagedata r:id="rId109" o:title=""/>
+          </v:shape>
+          <o:OLEObject Type="Embed" ProgID="Equation.DSMT4" ShapeID="_x0000_i1071" DrawAspect="Content" ObjectID="_1497443991" r:id="rId110"/>
+        </w:object>
+      </w:r>
+      <w:r>
+        <w:t xml:space="preserve"> и всяко </w:t>
+      </w:r>
+      <w:r>
+        <w:rPr>
+          <w:position w:val="-12"/>
+        </w:rPr>
+        <w:object w:dxaOrig="560" w:dyaOrig="360">
+          <v:shape id="_x0000_i1072" type="#_x0000_t75" style="width:27.75pt;height:18pt" o:ole="">
+            <v:imagedata r:id="rId111" o:title=""/>
+          </v:shape>
+          <o:OLEObject Type="Embed" ProgID="Equation.DSMT4" ShapeID="_x0000_i1072" DrawAspect="Content" ObjectID="_1497443992" r:id="rId112"/>
+        </w:object>
+      </w:r>
+      <w:r>
+        <w:t>,</w:t>
+      </w:r>
+    </w:p>
+    <w:p>
+      <w:pPr>
+        <w:pStyle w:val="ListParagraph"/>
+        <w:numPr>
+          <w:ilvl w:val="0"/>
+          <w:numId w:val="19"/>
+        </w:numPr>
+        <w:rPr>
+          <w:lang w:val="en-US"/>
+        </w:rPr>
+      </w:pPr>
+      <w:r>
+        <w:rPr>
+          <w:position w:val="-12"/>
+        </w:rPr>
+        <w:object w:dxaOrig="1680" w:dyaOrig="360">
+          <v:shape id="_x0000_i1073" type="#_x0000_t75" style="width:84pt;height:18pt" o:ole="">
+            <v:imagedata r:id="rId113" o:title=""/>
+          </v:shape>
+          <o:OLEObject Type="Embed" ProgID="Equation.DSMT4" ShapeID="_x0000_i1073" DrawAspect="Content" ObjectID="_1497443993" r:id="rId114"/>
+        </w:object>
+      </w:r>
+      <w:r>
+        <w:t xml:space="preserve">при </w:t>
+      </w:r>
+      <w:r>
+        <w:rPr>
+          <w:position w:val="-14"/>
+        </w:rPr>
+        <w:object w:dxaOrig="1080" w:dyaOrig="380">
+          <v:shape id="_x0000_i1074" type="#_x0000_t75" style="width:54pt;height:18.75pt" o:ole="">
+            <v:imagedata r:id="rId115" o:title=""/>
+          </v:shape>
+          <o:OLEObject Type="Embed" ProgID="Equation.DSMT4" ShapeID="_x0000_i1074" DrawAspect="Content" ObjectID="_1497443994" r:id="rId116"/>
+        </w:object>
+      </w:r>
+      <w:r>
+        <w:t>.</w:t>
+      </w:r>
+    </w:p>
+    <w:p>
+      <w:pPr>
+        <w:ind w:left="708"/>
+      </w:pPr>
+      <w:r>
+        <w:rPr>
+          <w:rStyle w:val="IntenseEmphasis"/>
+        </w:rPr>
+        <w:t>Теорема.</w:t>
+      </w:r>
+      <w:r>
+        <w:rPr>
+          <w:b/>
+        </w:rPr>
+        <w:t xml:space="preserve"> </w:t>
+      </w:r>
+      <w:r>
+        <w:t xml:space="preserve">Нека </w:t>
+      </w:r>
+      <w:r>
+        <w:rPr>
+          <w:position w:val="-12"/>
+        </w:rPr>
+        <w:object w:dxaOrig="1740" w:dyaOrig="360">
+          <v:shape id="_x0000_i1075" type="#_x0000_t75" style="width:87pt;height:18pt" o:ole="">
+            <v:imagedata r:id="rId117" o:title=""/>
+          </v:shape>
+          <o:OLEObject Type="Embed" ProgID="Equation.DSMT4" ShapeID="_x0000_i1075" DrawAspect="Content" ObjectID="_1497443995" r:id="rId118"/>
+        </w:object>
+      </w:r>
+      <w:r>
+        <w:t xml:space="preserve">са фиксирани точки. Да изберем произволни други </w:t>
+      </w:r>
+      <w:r>
+        <w:rPr>
+          <w:position w:val="-4"/>
+        </w:rPr>
+        <w:object w:dxaOrig="300" w:dyaOrig="260">
+          <v:shape id="_x0000_i1076" type="#_x0000_t75" style="width:15pt;height:12.75pt" o:ole="">
+            <v:imagedata r:id="rId119" o:title=""/>
+          </v:shape>
+          <o:OLEObject Type="Embed" ProgID="Equation.DSMT4" ShapeID="_x0000_i1076" DrawAspect="Content" ObjectID="_1497443996" r:id="rId120"/>
+        </w:object>
+      </w:r>
+      <w:r>
+        <w:t xml:space="preserve"> точки </w:t>
+      </w:r>
+      <w:r>
+        <w:rPr>
+          <w:position w:val="-12"/>
+        </w:rPr>
+        <w:object w:dxaOrig="1460" w:dyaOrig="360">
+          <v:shape id="_x0000_i1077" type="#_x0000_t75" style="width:72.75pt;height:18pt" o:ole="">
+            <v:imagedata r:id="rId121" o:title=""/>
+          </v:shape>
+          <o:OLEObject Type="Embed" ProgID="Equation.DSMT4" ShapeID="_x0000_i1077" DrawAspect="Content" ObjectID="_1497443997" r:id="rId122"/>
+        </w:object>
+      </w:r>
+      <w:r>
+        <w:t xml:space="preserve"> и </w:t>
+      </w:r>
+      <w:r>
+        <w:rPr>
+          <w:position w:val="-12"/>
+        </w:rPr>
+        <w:object w:dxaOrig="1760" w:dyaOrig="360">
+          <v:shape id="_x0000_i1078" type="#_x0000_t75" style="width:87.75pt;height:18pt" o:ole="">
+            <v:imagedata r:id="rId123" o:title=""/>
+          </v:shape>
+          <o:OLEObject Type="Embed" ProgID="Equation.DSMT4" ShapeID="_x0000_i1078" DrawAspect="Content" ObjectID="_1497443998" r:id="rId124"/>
+        </w:object>
+      </w:r>
+      <w:r>
+        <w:t>. Нека</w:t>
+      </w:r>
+      <w:r>
+        <w:rPr>
+          <w:position w:val="-12"/>
+        </w:rPr>
+        <w:object w:dxaOrig="2160" w:dyaOrig="360">
+          <v:shape id="_x0000_i1079" type="#_x0000_t75" style="width:108pt;height:18pt" o:ole="">
+            <v:imagedata r:id="rId125" o:title=""/>
+          </v:shape>
+          <o:OLEObject Type="Embed" ProgID="Equation.DSMT4" ShapeID="_x0000_i1079" DrawAspect="Content" ObjectID="_1497443999" r:id="rId126"/>
+        </w:object>
+      </w:r>
+      <w:r>
+        <w:t xml:space="preserve">, </w:t>
+      </w:r>
+      <w:r>
+        <w:rPr>
+          <w:position w:val="-10"/>
+        </w:rPr>
+        <w:object w:dxaOrig="920" w:dyaOrig="320">
+          <v:shape id="_x0000_i1083" type="#_x0000_t75" style="width:45.75pt;height:15.75pt" o:ole="">
+            <v:imagedata r:id="rId127" o:title=""/>
+          </v:shape>
+          <o:OLEObject Type="Embed" ProgID="Equation.DSMT4" ShapeID="_x0000_i1083" DrawAspect="Content" ObjectID="_1497444000" r:id="rId128"/>
+        </w:object>
+      </w:r>
+      <w:r>
+        <w:t>.</w:t>
+      </w:r>
+    </w:p>
+    <w:p>
+      <w:pPr>
+        <w:ind w:left="708"/>
+      </w:pPr>
+      <w:r>
+        <w:rPr>
+          <w:position w:val="-4"/>
+        </w:rPr>
+        <w:object w:dxaOrig="240" w:dyaOrig="260">
+          <v:shape id="_x0000_i1085" type="#_x0000_t75" style="width:12pt;height:12.75pt" o:ole="">
+            <v:imagedata r:id="rId129" o:title=""/>
+          </v:shape>
+          <o:OLEObject Type="Embed" ProgID="Equation.DSMT4" ShapeID="_x0000_i1085" DrawAspect="Content" ObjectID="_1497444001" r:id="rId130"/>
+        </w:object>
+      </w:r>
+      <w:r>
+        <w:t>-сплайните</w:t>
+      </w:r>
+      <w:r>
+        <w:rPr>
+          <w:position w:val="-12"/>
+        </w:rPr>
+        <w:object w:dxaOrig="859" w:dyaOrig="360">
+          <v:shape id="_x0000_i1080" type="#_x0000_t75" style="width:42.75pt;height:18pt" o:ole="">
+            <v:imagedata r:id="rId131" o:title=""/>
+          </v:shape>
+          <o:OLEObject Type="Embed" ProgID="Equation.DSMT4" ShapeID="_x0000_i1080" DrawAspect="Content" ObjectID="_1497444002" r:id="rId132"/>
+        </w:object>
+      </w:r>
+      <w:r>
+        <w:t xml:space="preserve">образуват базис в пространството </w:t>
+      </w:r>
+      <w:r>
+        <w:rPr>
+          <w:position w:val="-12"/>
+        </w:rPr>
+        <w:object w:dxaOrig="1500" w:dyaOrig="360">
+          <v:shape id="_x0000_i1081" type="#_x0000_t75" style="width:75pt;height:18pt" o:ole="">
+            <v:imagedata r:id="rId133" o:title=""/>
+          </v:shape>
+          <o:OLEObject Type="Embed" ProgID="Equation.DSMT4" ShapeID="_x0000_i1081" DrawAspect="Content" ObjectID="_1497444003" r:id="rId134"/>
+        </w:object>
+      </w:r>
+      <w:r>
+        <w:t xml:space="preserve">върху интервала </w:t>
+      </w:r>
+      <w:r>
+        <w:rPr>
+          <w:position w:val="-10"/>
+        </w:rPr>
+        <w:object w:dxaOrig="540" w:dyaOrig="320">
+          <v:shape id="_x0000_i1082" type="#_x0000_t75" style="width:27pt;height:15.75pt" o:ole="">
+            <v:imagedata r:id="rId135" o:title=""/>
+          </v:shape>
+          <o:OLEObject Type="Embed" ProgID="Equation.DSMT4" ShapeID="_x0000_i1082" DrawAspect="Content" ObjectID="_1497444004" r:id="rId136"/>
+        </w:object>
+      </w:r>
+      <w:r>
+        <w:t>.</w:t>
+      </w:r>
+    </w:p>
+    <w:p>
+      <w:pPr>
+        <w:ind w:left="708"/>
+        <w:rPr>
+          <w:lang w:val="en-US"/>
+        </w:rPr>
+      </w:pPr>
+      <w:r>
+        <w:t xml:space="preserve">И така, всяка сплайн-фунцкия </w:t>
+      </w:r>
+      <w:r>
+        <w:rPr>
+          <w:position w:val="-10"/>
+        </w:rPr>
+        <w:object w:dxaOrig="240" w:dyaOrig="320">
+          <v:shape id="_x0000_i1087" type="#_x0000_t75" style="width:12pt;height:15.75pt" o:ole="">
+            <v:imagedata r:id="rId55" o:title=""/>
+          </v:shape>
+          <o:OLEObject Type="Embed" ProgID="Equation.DSMT4" ShapeID="_x0000_i1087" DrawAspect="Content" ObjectID="_1497444005" r:id="rId137"/>
+        </w:object>
+      </w:r>
+      <w:r>
+        <w:t xml:space="preserve">от </w:t>
+      </w:r>
+      <w:r>
+        <w:rPr>
+          <w:position w:val="-12"/>
+        </w:rPr>
+        <w:object w:dxaOrig="1500" w:dyaOrig="360">
+          <v:shape id="_x0000_i1086" type="#_x0000_t75" style="width:75pt;height:18pt" o:ole="">
+            <v:imagedata r:id="rId133" o:title=""/>
+          </v:shape>
+          <o:OLEObject Type="Embed" ProgID="Equation.DSMT4" ShapeID="_x0000_i1086" DrawAspect="Content" ObjectID="_1497444006" r:id="rId138"/>
+        </w:object>
+      </w:r>
+      <w:r>
+        <w:t xml:space="preserve">може да бъде представена по единствен начин във вида </w:t>
+      </w:r>
+    </w:p>
+    <w:p>
+      <w:pPr>
+        <w:ind w:left="708"/>
+        <w:rPr>
+          <w:lang w:val="en-US"/>
+        </w:rPr>
+      </w:pPr>
+      <w:r>
+        <w:rPr>
+          <w:lang w:val="en-US"/>
+        </w:rPr>
+        <w:tab/>
+      </w:r>
+      <w:r>
+        <w:rPr>
+          <w:lang w:val="en-US"/>
+        </w:rPr>
+        <w:tab/>
+      </w:r>
+      <w:r>
+        <w:rPr>
+          <w:lang w:val="en-US"/>
+        </w:rPr>
+        <w:tab/>
+      </w:r>
+      <w:r>
+        <w:rPr>
+          <w:lang w:val="en-US"/>
+        </w:rPr>
+        <w:tab/>
+      </w:r>
+      <w:r>
+        <w:rPr>
+          <w:position w:val="-30"/>
+        </w:rPr>
+        <w:object w:dxaOrig="2299" w:dyaOrig="720">
+          <v:shape id="_x0000_i1108" type="#_x0000_t75" style="width:114.75pt;height:36pt" o:ole="">
+            <v:imagedata r:id="rId139" o:title=""/>
+          </v:shape>
+          <o:OLEObject Type="Embed" ProgID="Equation.DSMT4" ShapeID="_x0000_i1108" DrawAspect="Content" ObjectID="_1497444007" r:id="rId140"/>
+        </w:object>
+      </w:r>
+      <w:r>
+        <w:rPr>
+          <w:lang w:val="en-US"/>
+        </w:rPr>
+        <w:t>.</w:t>
+      </w:r>
+    </w:p>
+    <w:p>
+      <w:pPr>
+        <w:ind w:left="708"/>
+      </w:pPr>
+      <w:r>
+        <w:t xml:space="preserve">Имайки предвид крайния носител на </w:t>
+      </w:r>
+      <w:r>
+        <w:rPr>
+          <w:position w:val="-12"/>
+        </w:rPr>
+        <w:object w:dxaOrig="540" w:dyaOrig="360">
+          <v:shape id="_x0000_i1088" type="#_x0000_t75" style="width:27pt;height:18pt" o:ole="">
+            <v:imagedata r:id="rId141" o:title=""/>
+          </v:shape>
+          <o:OLEObject Type="Embed" ProgID="Equation.DSMT4" ShapeID="_x0000_i1088" DrawAspect="Content" ObjectID="_1497444008" r:id="rId142"/>
+        </w:object>
+      </w:r>
+      <w:r>
+        <w:t xml:space="preserve">, това е много удобно представне на </w:t>
+      </w:r>
+      <w:r>
+        <w:rPr>
+          <w:position w:val="-10"/>
+        </w:rPr>
+        <w:object w:dxaOrig="240" w:dyaOrig="320">
+          <v:shape id="_x0000_i1089" type="#_x0000_t75" style="width:12pt;height:15.75pt" o:ole="">
+            <v:imagedata r:id="rId55" o:title=""/>
+          </v:shape>
+          <o:OLEObject Type="Embed" ProgID="Equation.DSMT4" ShapeID="_x0000_i1089" DrawAspect="Content" ObjectID="_1497444009" r:id="rId143"/>
+        </w:object>
+      </w:r>
+      <w:r>
+        <w:t xml:space="preserve">за работа с компютър, тъй като при фиксирано </w:t>
+      </w:r>
+      <w:r>
+        <w:rPr>
+          <w:position w:val="-6"/>
+        </w:rPr>
+        <w:object w:dxaOrig="139" w:dyaOrig="240">
+          <v:shape id="_x0000_i1090" type="#_x0000_t75" style="width:6.75pt;height:12pt" o:ole="">
+            <v:imagedata r:id="rId144" o:title=""/>
+          </v:shape>
+          <o:OLEObject Type="Embed" ProgID="Equation.DSMT4" ShapeID="_x0000_i1090" DrawAspect="Content" ObjectID="_1497444010" r:id="rId145"/>
+        </w:object>
+      </w:r>
+      <w:r>
+        <w:t xml:space="preserve">, сплайнът </w:t>
+      </w:r>
+      <w:r>
+        <w:rPr>
+          <w:position w:val="-10"/>
+        </w:rPr>
+        <w:object w:dxaOrig="480" w:dyaOrig="320">
+          <v:shape id="_x0000_i1091" type="#_x0000_t75" style="width:24pt;height:15.75pt" o:ole="">
+            <v:imagedata r:id="rId146" o:title=""/>
+          </v:shape>
+          <o:OLEObject Type="Embed" ProgID="Equation.DSMT4" ShapeID="_x0000_i1091" DrawAspect="Content" ObjectID="_1497444011" r:id="rId147"/>
+        </w:object>
+      </w:r>
+      <w:r>
+        <w:t xml:space="preserve">е всъщност линейна комбинация само на </w:t>
+      </w:r>
+      <w:r>
+        <w:rPr>
+          <w:position w:val="-4"/>
+        </w:rPr>
+        <w:object w:dxaOrig="180" w:dyaOrig="200">
+          <v:shape id="_x0000_i1092" type="#_x0000_t75" style="width:9pt;height:9.75pt" o:ole="">
+            <v:imagedata r:id="rId148" o:title=""/>
+          </v:shape>
+          <o:OLEObject Type="Embed" ProgID="Equation.DSMT4" ShapeID="_x0000_i1092" DrawAspect="Content" ObjectID="_1497444012" r:id="rId149"/>
+        </w:object>
+      </w:r>
+      <w:r>
+        <w:t xml:space="preserve">последователни </w:t>
+      </w:r>
+      <w:r>
+        <w:rPr>
+          <w:position w:val="-4"/>
+        </w:rPr>
+        <w:object w:dxaOrig="240" w:dyaOrig="260">
+          <v:shape id="_x0000_i1093" type="#_x0000_t75" style="width:12pt;height:12.75pt" o:ole="">
+            <v:imagedata r:id="rId129" o:title=""/>
+          </v:shape>
+          <o:OLEObject Type="Embed" ProgID="Equation.DSMT4" ShapeID="_x0000_i1093" DrawAspect="Content" ObjectID="_1497444013" r:id="rId150"/>
+        </w:object>
+      </w:r>
+      <w:r>
+        <w:t xml:space="preserve">–сплайни, които съдържат </w:t>
+      </w:r>
+      <w:r>
+        <w:rPr>
+          <w:position w:val="-6"/>
+        </w:rPr>
+        <w:object w:dxaOrig="139" w:dyaOrig="240">
+          <v:shape id="_x0000_i1094" type="#_x0000_t75" style="width:6.75pt;height:12pt" o:ole="">
+            <v:imagedata r:id="rId144" o:title=""/>
+          </v:shape>
+          <o:OLEObject Type="Embed" ProgID="Equation.DSMT4" ShapeID="_x0000_i1094" DrawAspect="Content" ObjectID="_1497444014" r:id="rId151"/>
+        </w:object>
+      </w:r>
+      <w:r>
+        <w:t xml:space="preserve"> в своя носител. Едно друго предимство на представянето е, че съществува проста схема за пресмятане </w:t>
+      </w:r>
+      <w:r>
+        <w:lastRenderedPageBreak/>
+        <w:t xml:space="preserve">стойността на </w:t>
+      </w:r>
+      <w:r>
+        <w:rPr>
+          <w:position w:val="-12"/>
+        </w:rPr>
+        <w:object w:dxaOrig="260" w:dyaOrig="360">
+          <v:shape id="_x0000_i1095" type="#_x0000_t75" style="width:12.75pt;height:18pt" o:ole="">
+            <v:imagedata r:id="rId152" o:title=""/>
+          </v:shape>
+          <o:OLEObject Type="Embed" ProgID="Equation.DSMT4" ShapeID="_x0000_i1095" DrawAspect="Content" ObjectID="_1497444015" r:id="rId153"/>
+        </w:object>
+      </w:r>
+      <w:r>
+        <w:t xml:space="preserve"> в дадена точка. Тази схема се основава на следната рекурентна връзка.</w:t>
+      </w:r>
+    </w:p>
+    <w:p>
+      <w:pPr>
+        <w:ind w:left="708"/>
+      </w:pPr>
+      <w:r>
+        <w:rPr>
+          <w:rStyle w:val="IntenseEmphasis"/>
+        </w:rPr>
+        <w:t>Основна рекурентна връзка:</w:t>
+      </w:r>
+      <w:r>
+        <w:rPr>
+          <w:b/>
+        </w:rPr>
+        <w:t xml:space="preserve"> </w:t>
+      </w:r>
+      <w:r>
+        <w:t>За всяко е в сила равенството</w:t>
+      </w:r>
+      <w:r>
+        <w:rPr>
+          <w:lang w:val="en-US"/>
+        </w:rPr>
+        <w:t xml:space="preserve"> </w:t>
+      </w:r>
+      <w:r>
+        <w:rPr>
+          <w:position w:val="-10"/>
+        </w:rPr>
+        <w:object w:dxaOrig="1840" w:dyaOrig="320">
+          <v:shape id="_x0000_i1096" type="#_x0000_t75" style="width:92.25pt;height:15.75pt" o:ole="">
+            <v:imagedata r:id="rId154" o:title=""/>
+          </v:shape>
+          <o:OLEObject Type="Embed" ProgID="Equation.DSMT4" ShapeID="_x0000_i1096" DrawAspect="Content" ObjectID="_1497444016" r:id="rId155"/>
+        </w:object>
+      </w:r>
+      <w:r>
+        <w:rPr>
+          <w:lang w:val="en-US"/>
+        </w:rPr>
+        <w:t xml:space="preserve">e </w:t>
+      </w:r>
+      <w:r>
+        <w:t xml:space="preserve">в сила равенството </w:t>
+      </w:r>
+    </w:p>
+    <w:p>
+      <w:pPr>
+        <w:ind w:left="708"/>
+        <w:jc w:val="center"/>
+        <w:rPr>
+          <w:lang w:val="en-US"/>
+        </w:rPr>
+      </w:pPr>
+      <w:r>
+        <w:rPr>
+          <w:position w:val="-34"/>
+        </w:rPr>
+        <w:object w:dxaOrig="4580" w:dyaOrig="780">
+          <v:shape id="_x0000_i1109" type="#_x0000_t75" style="width:228.75pt;height:39pt" o:ole="">
+            <v:imagedata r:id="rId156" o:title=""/>
+          </v:shape>
+          <o:OLEObject Type="Embed" ProgID="Equation.DSMT4" ShapeID="_x0000_i1109" DrawAspect="Content" ObjectID="_1497444017" r:id="rId157"/>
+        </w:object>
+      </w:r>
+      <w:r>
+        <w:rPr>
+          <w:lang w:val="en-US"/>
+        </w:rPr>
+        <w:t>.</w:t>
+      </w:r>
+    </w:p>
+    <w:p>
+      <w:pPr>
+        <w:ind w:left="708"/>
+      </w:pPr>
+      <w:r>
+        <w:t xml:space="preserve">Да отбележим, че коефициентите пред </w:t>
+      </w:r>
+      <w:r>
+        <w:rPr>
+          <w:position w:val="-18"/>
+        </w:rPr>
+        <w:object w:dxaOrig="800" w:dyaOrig="420">
+          <v:shape id="_x0000_i1097" type="#_x0000_t75" style="width:39.75pt;height:21pt" o:ole="">
+            <v:imagedata r:id="rId158" o:title=""/>
+          </v:shape>
+          <o:OLEObject Type="Embed" ProgID="Equation.DSMT4" ShapeID="_x0000_i1097" DrawAspect="Content" ObjectID="_1497444018" r:id="rId159"/>
+        </w:object>
+      </w:r>
+      <w:r>
+        <w:t xml:space="preserve"> и </w:t>
+      </w:r>
+      <w:r>
+        <w:rPr>
+          <w:position w:val="-18"/>
+        </w:rPr>
+        <w:object w:dxaOrig="960" w:dyaOrig="420">
+          <v:shape id="_x0000_i1098" type="#_x0000_t75" style="width:48pt;height:21pt" o:ole="">
+            <v:imagedata r:id="rId160" o:title=""/>
+          </v:shape>
+          <o:OLEObject Type="Embed" ProgID="Equation.DSMT4" ShapeID="_x0000_i1098" DrawAspect="Content" ObjectID="_1497444019" r:id="rId161"/>
+        </w:object>
+      </w:r>
+      <w:r>
+        <w:t xml:space="preserve"> в рекурентната връзка са положителни при </w:t>
+      </w:r>
+      <w:r>
+        <w:rPr>
+          <w:position w:val="-12"/>
+        </w:rPr>
+        <w:object w:dxaOrig="1120" w:dyaOrig="360">
+          <v:shape id="_x0000_i1099" type="#_x0000_t75" style="width:56.25pt;height:18pt" o:ole="">
+            <v:imagedata r:id="rId162" o:title=""/>
+          </v:shape>
+          <o:OLEObject Type="Embed" ProgID="Equation.DSMT4" ShapeID="_x0000_i1099" DrawAspect="Content" ObjectID="_1497444020" r:id="rId163"/>
+        </w:object>
+      </w:r>
+      <w:r>
+        <w:t xml:space="preserve"> и тяхната сума е рав</w:t>
+      </w:r>
+      <w:r>
+        <w:t xml:space="preserve">на на 1. Следователно формулата </w:t>
+      </w:r>
+      <w:r>
+        <w:t xml:space="preserve">представя </w:t>
+      </w:r>
+      <w:r>
+        <w:rPr>
+          <w:position w:val="-18"/>
+        </w:rPr>
+        <w:object w:dxaOrig="760" w:dyaOrig="420">
+          <v:shape id="_x0000_i1100" type="#_x0000_t75" style="width:38.25pt;height:21pt" o:ole="">
+            <v:imagedata r:id="rId164" o:title=""/>
+          </v:shape>
+          <o:OLEObject Type="Embed" ProgID="Equation.DSMT4" ShapeID="_x0000_i1100" DrawAspect="Content" ObjectID="_1497444021" r:id="rId165"/>
+        </w:object>
+      </w:r>
+      <w:r>
+        <w:t xml:space="preserve">като изпъкнала комбинация на </w:t>
+      </w:r>
+      <w:r>
+        <w:rPr>
+          <w:position w:val="-18"/>
+        </w:rPr>
+        <w:object w:dxaOrig="800" w:dyaOrig="420">
+          <v:shape id="_x0000_i1101" type="#_x0000_t75" style="width:39.75pt;height:21pt" o:ole="">
+            <v:imagedata r:id="rId158" o:title=""/>
+          </v:shape>
+          <o:OLEObject Type="Embed" ProgID="Equation.DSMT4" ShapeID="_x0000_i1101" DrawAspect="Content" ObjectID="_1497444022" r:id="rId166"/>
+        </w:object>
+      </w:r>
+      <w:r>
+        <w:t xml:space="preserve"> и </w:t>
+      </w:r>
+      <w:r>
+        <w:rPr>
+          <w:position w:val="-18"/>
+        </w:rPr>
+        <w:object w:dxaOrig="960" w:dyaOrig="420">
+          <v:shape id="_x0000_i1102" type="#_x0000_t75" style="width:48pt;height:21pt" o:ole="">
+            <v:imagedata r:id="rId160" o:title=""/>
+          </v:shape>
+          <o:OLEObject Type="Embed" ProgID="Equation.DSMT4" ShapeID="_x0000_i1102" DrawAspect="Content" ObjectID="_1497444023" r:id="rId167"/>
+        </w:object>
+      </w:r>
+      <w:r>
+        <w:t xml:space="preserve">. </w:t>
+      </w:r>
+    </w:p>
+    <w:p>
+      <w:pPr>
+        <w:ind w:left="708"/>
+        <w:jc w:val="center"/>
+        <w:rPr>
+          <w:lang w:val="en-US"/>
+        </w:rPr>
+      </w:pPr>
+      <w:r>
+        <w:br/>
+      </w:r>
+      <w:r>
+        <w:rPr>
+          <w:position w:val="-58"/>
+        </w:rPr>
+        <w:object w:dxaOrig="4120" w:dyaOrig="1280">
+          <v:shape id="_x0000_i1103" type="#_x0000_t75" style="width:206.25pt;height:63.75pt" o:ole="">
+            <v:imagedata r:id="rId168" o:title=""/>
+          </v:shape>
+          <o:OLEObject Type="Embed" ProgID="Equation.DSMT4" ShapeID="_x0000_i1103" DrawAspect="Content" ObjectID="_1497444024" r:id="rId169"/>
+        </w:object>
+      </w:r>
+    </w:p>
+    <w:p>
+      <w:pPr>
+        <w:pStyle w:val="Heading2"/>
+        <w:rPr>
+          <w:lang w:val="en-US"/>
+        </w:rPr>
+      </w:pPr>
+      <w:bookmarkStart w:id="13" w:name="_Toc421030026"/>
+      <w:r>
+        <w:t>Рисуване на стандартни равнинни фигури</w:t>
+      </w:r>
+      <w:bookmarkEnd w:id="13"/>
+    </w:p>
+    <w:p>
+      <w:pPr>
+        <w:ind w:left="576"/>
+      </w:pPr>
+      <w:r>
+        <w:t xml:space="preserve">Всеки нов създаден клас за рисуване на равнинни фигури са </w:t>
+      </w:r>
+      <w:r>
+        <w:rPr>
+          <w:lang w:val="en-US"/>
+        </w:rPr>
+        <w:t xml:space="preserve">public </w:t>
+      </w:r>
+      <w:r>
+        <w:t>и се достъпват от всяко място в приложението.</w:t>
+      </w:r>
+      <w:r>
+        <w:br w:type="column"/>
+      </w:r>
+    </w:p>
+    <w:p>
+      <w:pPr>
+        <w:ind w:left="576"/>
+        <w:rPr>
+          <w:lang w:val="en-US"/>
+        </w:rPr>
+      </w:pPr>
+    </w:p>
+    <w:p>
+      <w:pPr>
+        <w:pStyle w:val="Heading3"/>
+      </w:pPr>
+      <w:bookmarkStart w:id="14" w:name="_Toc421030027"/>
+      <w:r>
+        <w:t>Окръжност</w:t>
+      </w:r>
+      <w:bookmarkEnd w:id="14"/>
+    </w:p>
+    <w:p>
+      <w:pPr>
+        <w:ind w:left="708"/>
+      </w:pPr>
+      <w:r>
+        <w:t xml:space="preserve">В приложението имаме създаден нов клас за рисуване на </w:t>
+      </w:r>
+      <w:r>
+        <w:t xml:space="preserve">окръжност </w:t>
+      </w:r>
+      <w:r>
+        <w:t xml:space="preserve">– </w:t>
+      </w:r>
+      <w:r>
+        <w:rPr>
+          <w:lang w:val="en-US"/>
+        </w:rPr>
+        <w:t>class</w:t>
+      </w:r>
+      <w:r>
+        <w:t xml:space="preserve"> </w:t>
+      </w:r>
+      <w:r>
+        <w:rPr>
+          <w:lang w:val="en-US"/>
+        </w:rPr>
+        <w:t>Circle</w:t>
+      </w:r>
+      <w:r>
+        <w:t xml:space="preserve">. </w:t>
+      </w:r>
+      <w:r>
+        <w:t xml:space="preserve"> Създава се </w:t>
+      </w:r>
+      <w:r>
+        <w:t>списък</w:t>
+      </w:r>
+      <w:r>
+        <w:t xml:space="preserve"> от точки. </w:t>
       </w:r>
     </w:p>
     <w:p>
@@ -7373,93 +8968,6 @@
         <w:pStyle w:val="Heading4"/>
       </w:pPr>
       <w:r>
-        <w:t>Дефиниция</w:t>
-      </w:r>
-    </w:p>
-    <w:p>
-      <w:r>
-        <w:t xml:space="preserve">За задаване на Б-сплайн крива C(u) от степен p са необходими: </w:t>
-      </w:r>
-    </w:p>
-    <w:p>
-      <w:pPr>
-        <w:pStyle w:val="Heading2"/>
-      </w:pPr>
-      <w:bookmarkStart w:id="13" w:name="_Toc421030026"/>
-      <w:r>
-        <w:t>Рисуване на стандартни равнинни фигури</w:t>
-      </w:r>
-      <w:bookmarkEnd w:id="13"/>
-    </w:p>
-    <w:p>
-      <w:pPr>
-        <w:pStyle w:val="Heading3"/>
-      </w:pPr>
-      <w:bookmarkStart w:id="14" w:name="_Toc421030027"/>
-      <w:r>
-        <w:t>Окръжност</w:t>
-      </w:r>
-      <w:bookmarkEnd w:id="14"/>
-    </w:p>
-    <w:p>
-      <w:pPr>
-        <w:ind w:left="708"/>
-      </w:pPr>
-      <w:r>
-        <w:t xml:space="preserve">В приложението имаме създаден нов клас за рисуване на </w:t>
-      </w:r>
-      <w:r>
-        <w:t xml:space="preserve">окръжност </w:t>
-      </w:r>
-      <w:r>
-        <w:t xml:space="preserve">– </w:t>
-      </w:r>
-      <w:r>
-        <w:rPr>
-          <w:lang w:val="en-US"/>
-        </w:rPr>
-        <w:t>class</w:t>
-      </w:r>
-      <w:r>
-        <w:t xml:space="preserve"> </w:t>
-      </w:r>
-      <w:r>
-        <w:rPr>
-          <w:lang w:val="en-US"/>
-        </w:rPr>
-        <w:t>Circle</w:t>
-      </w:r>
-      <w:r>
-        <w:t xml:space="preserve">. </w:t>
-      </w:r>
-      <w:r>
-        <w:t xml:space="preserve"> Класът е </w:t>
-      </w:r>
-      <w:r>
-        <w:rPr>
-          <w:lang w:val="en-US"/>
-        </w:rPr>
-        <w:t>public</w:t>
-      </w:r>
-      <w:r>
-        <w:t xml:space="preserve">, </w:t>
-      </w:r>
-      <w:r>
-        <w:t xml:space="preserve">като той има право да се достъпва от всяко място в приложението.  Създава се </w:t>
-      </w:r>
-      <w:r>
-        <w:t>списък</w:t>
-      </w:r>
-      <w:r>
-        <w:t xml:space="preserve"> от точки. </w:t>
-      </w:r>
-    </w:p>
-    <w:p>
-      <w:pPr>
-        <w:pStyle w:val="Heading4"/>
-      </w:pPr>
-      <w:r>
-        <w:lastRenderedPageBreak/>
         <w:t>Рисуване на окръжност</w:t>
       </w:r>
     </w:p>
@@ -7490,7 +8998,7 @@
                     </pic:cNvPicPr>
                   </pic:nvPicPr>
                   <pic:blipFill>
-                    <a:blip r:embed="rId28">
+                    <a:blip r:embed="rId170">
                       <a:extLst>
                         <a:ext uri="{28A0092B-C50C-407E-A947-70E740481C1C}">
                           <a14:useLocalDpi xmlns:a14="http://schemas.microsoft.com/office/drawing/2010/main" val="0"/>
@@ -7590,7 +9098,10 @@
         <w:ind w:left="708"/>
       </w:pPr>
       <w:r>
-        <w:t xml:space="preserve">В приложението имаме създаден нов клас за рисуване на елипса – </w:t>
+        <w:t>К</w:t>
+      </w:r>
+      <w:r>
+        <w:t xml:space="preserve">лас за рисуване на елипса – </w:t>
       </w:r>
       <w:r>
         <w:rPr>
@@ -7609,27 +9120,6 @@
       </w:r>
       <w:r>
         <w:t xml:space="preserve">. </w:t>
-      </w:r>
-      <w:r>
-        <w:t xml:space="preserve"> Класът е </w:t>
-      </w:r>
-      <w:r>
-        <w:rPr>
-          <w:lang w:val="en-US"/>
-        </w:rPr>
-        <w:t>public</w:t>
-      </w:r>
-      <w:r>
-        <w:t xml:space="preserve">, </w:t>
-      </w:r>
-      <w:r>
-        <w:t xml:space="preserve">като той има право да се достъпва от всяко място в приложението.  Създава се </w:t>
-      </w:r>
-      <w:r>
-        <w:t>списък</w:t>
-      </w:r>
-      <w:r>
-        <w:t xml:space="preserve"> от точки. </w:t>
       </w:r>
     </w:p>
     <w:p>
@@ -7667,7 +9157,7 @@
                     </pic:cNvPicPr>
                   </pic:nvPicPr>
                   <pic:blipFill>
-                    <a:blip r:embed="rId29">
+                    <a:blip r:embed="rId171">
                       <a:extLst>
                         <a:ext uri="{28A0092B-C50C-407E-A947-70E740481C1C}">
                           <a14:useLocalDpi xmlns:a14="http://schemas.microsoft.com/office/drawing/2010/main" val="0"/>
@@ -7883,6 +9373,7 @@
         <w:ind w:left="708"/>
       </w:pPr>
       <w:r>
+        <w:lastRenderedPageBreak/>
         <w:t xml:space="preserve">Където </w:t>
       </w:r>
       <m:oMath>
@@ -8022,14 +9513,7 @@
         <w:rPr>
           <w:u w:color="823B0B" w:themeColor="accent2" w:themeShade="7F"/>
         </w:rPr>
-        <w:t xml:space="preserve">. Същестуват два радиуса, наречени малка и главна полуос. Главната полуос е с координати, които  се намират като се вземе по абсолютна </w:t>
-      </w:r>
-      <w:r>
-        <w:rPr>
-          <w:u w:color="823B0B" w:themeColor="accent2" w:themeShade="7F"/>
-        </w:rPr>
-        <w:lastRenderedPageBreak/>
-        <w:t xml:space="preserve">стойност половината от разликата между Х-координатите на Р1 и Р2. Малката полуос е с координати, които  се намират като се вземе по абсолютна стойност половината от разликата между У-координатите на Р1 и Р2. Центърът се намира с координати от половината от  сборовете на Х и У координатите на началната и крайната точка.  </w:t>
+        <w:t xml:space="preserve">. Същестуват два радиуса, наречени малка и главна полуос. Главната полуос е с координати, които  се намират като се вземе по абсолютна стойност половината от разликата между Х-координатите на Р1 и Р2. Малката полуос е с координати, които  се намират като се вземе по абсолютна стойност половината от разликата между У-координатите на Р1 и Р2. Центърът се намира с координати от половината от  сборовете на Х и У координатите на началната и крайната точка.  </w:t>
       </w:r>
     </w:p>
     <w:p>
@@ -8050,7 +9534,10 @@
         <w:ind w:left="708"/>
       </w:pPr>
       <w:r>
-        <w:t xml:space="preserve">В приложението имаме създаден нов клас за рисуване на триъгълник – </w:t>
+        <w:t>К</w:t>
+      </w:r>
+      <w:r>
+        <w:t xml:space="preserve">лас за рисуване на триъгълник – </w:t>
       </w:r>
       <w:r>
         <w:rPr>
@@ -8069,27 +9556,6 @@
       </w:r>
       <w:r>
         <w:t xml:space="preserve">. </w:t>
-      </w:r>
-      <w:r>
-        <w:t xml:space="preserve"> Класът е </w:t>
-      </w:r>
-      <w:r>
-        <w:rPr>
-          <w:lang w:val="en-US"/>
-        </w:rPr>
-        <w:t>public</w:t>
-      </w:r>
-      <w:r>
-        <w:t xml:space="preserve">, </w:t>
-      </w:r>
-      <w:r>
-        <w:t xml:space="preserve">като той има право да се достъпва от всяко място в приложението.  Създава се </w:t>
-      </w:r>
-      <w:r>
-        <w:t xml:space="preserve">списък </w:t>
-      </w:r>
-      <w:r>
-        <w:t xml:space="preserve">от точки. </w:t>
       </w:r>
     </w:p>
     <w:p>
@@ -8127,7 +9593,7 @@
                     </pic:cNvPicPr>
                   </pic:nvPicPr>
                   <pic:blipFill>
-                    <a:blip r:embed="rId30">
+                    <a:blip r:embed="rId172">
                       <a:extLst>
                         <a:ext uri="{28A0092B-C50C-407E-A947-70E740481C1C}">
                           <a14:useLocalDpi xmlns:a14="http://schemas.microsoft.com/office/drawing/2010/main" val="0"/>
@@ -8252,7 +9718,10 @@
         <w:ind w:left="708"/>
       </w:pPr>
       <w:r>
-        <w:t xml:space="preserve">В приложението имаме създаден нов клас за рисуване на правоъгълник – </w:t>
+        <w:t>К</w:t>
+      </w:r>
+      <w:r>
+        <w:t xml:space="preserve">лас за рисуване на правоъгълник – </w:t>
       </w:r>
       <w:r>
         <w:rPr>
@@ -8273,25 +9742,10 @@
         <w:t xml:space="preserve">. </w:t>
       </w:r>
       <w:r>
-        <w:t xml:space="preserve"> Класът е </w:t>
-      </w:r>
-      <w:r>
-        <w:rPr>
-          <w:lang w:val="en-US"/>
-        </w:rPr>
-        <w:t>public</w:t>
-      </w:r>
-      <w:r>
-        <w:t xml:space="preserve">, </w:t>
-      </w:r>
-      <w:r>
-        <w:t xml:space="preserve">като той има право да се достъпва от всяко място в приложението.  Създава се </w:t>
-      </w:r>
-      <w:r>
-        <w:t xml:space="preserve">списък </w:t>
-      </w:r>
-      <w:r>
-        <w:t xml:space="preserve">от точки. </w:t>
+        <w:t xml:space="preserve"> </w:t>
+      </w:r>
+      <w:r>
+        <w:t xml:space="preserve"> </w:t>
       </w:r>
     </w:p>
     <w:p>
@@ -8341,7 +9795,7 @@
                     </pic:cNvPicPr>
                   </pic:nvPicPr>
                   <pic:blipFill>
-                    <a:blip r:embed="rId31">
+                    <a:blip r:embed="rId173">
                       <a:extLst>
                         <a:ext uri="{28A0092B-C50C-407E-A947-70E740481C1C}">
                           <a14:useLocalDpi xmlns:a14="http://schemas.microsoft.com/office/drawing/2010/main" val="0"/>
@@ -8391,7 +9845,10 @@
         <w:ind w:left="720"/>
       </w:pPr>
       <w:r>
-        <w:t xml:space="preserve">В приложението имаме създаден нов клас за рисуване на квадрат– </w:t>
+        <w:t>К</w:t>
+      </w:r>
+      <w:r>
+        <w:t xml:space="preserve">лас за рисуване на квадрат– </w:t>
       </w:r>
       <w:r>
         <w:rPr>
@@ -8412,25 +9869,7 @@
         <w:t xml:space="preserve">. </w:t>
       </w:r>
       <w:r>
-        <w:t xml:space="preserve"> Класът е </w:t>
-      </w:r>
-      <w:r>
-        <w:rPr>
-          <w:lang w:val="en-US"/>
-        </w:rPr>
-        <w:t>public</w:t>
-      </w:r>
-      <w:r>
-        <w:t xml:space="preserve">, </w:t>
-      </w:r>
-      <w:r>
-        <w:t xml:space="preserve">като той има право да се достъпва от всяко място в приложението.  Създава се </w:t>
-      </w:r>
-      <w:r>
-        <w:t xml:space="preserve">списък </w:t>
-      </w:r>
-      <w:r>
-        <w:t xml:space="preserve">от точки. </w:t>
+        <w:t xml:space="preserve"> </w:t>
       </w:r>
     </w:p>
     <w:p>
@@ -8490,7 +9929,7 @@
                     </pic:cNvPicPr>
                   </pic:nvPicPr>
                   <pic:blipFill>
-                    <a:blip r:embed="rId32">
+                    <a:blip r:embed="rId174">
                       <a:extLst>
                         <a:ext uri="{28A0092B-C50C-407E-A947-70E740481C1C}">
                           <a14:useLocalDpi xmlns:a14="http://schemas.microsoft.com/office/drawing/2010/main" val="0"/>
@@ -8545,7 +9984,12 @@
         <w:t xml:space="preserve"> се изчислява абсолютната стойност</w:t>
       </w:r>
       <w:r>
-        <w:t xml:space="preserve"> от разликата на крайната и </w:t>
+        <w:t xml:space="preserve"> от разликата на край</w:t>
+      </w:r>
+      <w:bookmarkStart w:id="19" w:name="_GoBack"/>
+      <w:bookmarkEnd w:id="19"/>
+      <w:r>
+        <w:t xml:space="preserve">ната и </w:t>
       </w:r>
       <w:r>
         <w:t xml:space="preserve"> </w:t>
@@ -8639,11 +10083,11 @@
       <w:pPr>
         <w:pStyle w:val="Heading2"/>
       </w:pPr>
-      <w:bookmarkStart w:id="19" w:name="_Toc421030032"/>
+      <w:bookmarkStart w:id="20" w:name="_Toc421030032"/>
       <w:r>
         <w:t>Задаване на ефекти върху изображение</w:t>
       </w:r>
-      <w:bookmarkEnd w:id="19"/>
+      <w:bookmarkEnd w:id="20"/>
     </w:p>
     <w:p>
       <w:r>
@@ -8660,32 +10104,32 @@
       <w:pPr>
         <w:pStyle w:val="Heading3"/>
       </w:pPr>
-      <w:bookmarkStart w:id="20" w:name="_Toc421030033"/>
+      <w:bookmarkStart w:id="21" w:name="_Toc421030033"/>
       <w:r>
         <w:lastRenderedPageBreak/>
         <w:t>Ротация</w:t>
       </w:r>
-      <w:bookmarkEnd w:id="20"/>
+      <w:bookmarkEnd w:id="21"/>
     </w:p>
     <w:p>
       <w:pPr>
         <w:pStyle w:val="Heading3"/>
       </w:pPr>
-      <w:bookmarkStart w:id="21" w:name="_Toc421030034"/>
+      <w:bookmarkStart w:id="22" w:name="_Toc421030034"/>
       <w:r>
         <w:t>Транслация</w:t>
       </w:r>
-      <w:bookmarkEnd w:id="21"/>
+      <w:bookmarkEnd w:id="22"/>
     </w:p>
     <w:p>
       <w:pPr>
         <w:pStyle w:val="Heading1"/>
       </w:pPr>
-      <w:bookmarkStart w:id="22" w:name="_Toc421030035"/>
+      <w:bookmarkStart w:id="23" w:name="_Toc421030035"/>
       <w:r>
         <w:t>Описание на крайния продукт</w:t>
       </w:r>
-      <w:bookmarkEnd w:id="22"/>
+      <w:bookmarkEnd w:id="23"/>
     </w:p>
     <w:p>
       <w:r>
@@ -8715,18 +10159,15 @@
     <w:p>
       <w:pPr>
         <w:pStyle w:val="Heading2"/>
-        <w:rPr>
-          <w:lang w:val="en-US"/>
-        </w:rPr>
-      </w:pPr>
-      <w:bookmarkStart w:id="23" w:name="_Toc421030036"/>
+      </w:pPr>
+      <w:bookmarkStart w:id="24" w:name="_Toc421030036"/>
       <w:r>
         <w:rPr>
           <w:lang w:val="en-US"/>
         </w:rPr>
         <w:t>Form</w:t>
       </w:r>
-      <w:bookmarkEnd w:id="23"/>
+      <w:bookmarkEnd w:id="24"/>
     </w:p>
     <w:p>
       <w:pPr>
@@ -8736,7 +10177,7 @@
           <w:lang w:val="en-US"/>
         </w:rPr>
       </w:pPr>
-      <w:bookmarkStart w:id="24" w:name="_Toc421030037"/>
+      <w:bookmarkStart w:id="25" w:name="_Toc421030037"/>
       <w:r>
         <w:rPr>
           <w:rStyle w:val="BookTitle"/>
@@ -8744,7 +10185,7 @@
         </w:rPr>
         <w:t>Form</w:t>
       </w:r>
-      <w:bookmarkEnd w:id="24"/>
+      <w:bookmarkEnd w:id="25"/>
       <w:r>
         <w:rPr>
           <w:rStyle w:val="BookTitle"/>
@@ -8755,6 +10196,7 @@
     </w:p>
     <w:p>
       <w:pPr>
+        <w:jc w:val="both"/>
         <w:rPr>
           <w:lang w:val="en-US"/>
         </w:rPr>
@@ -8787,6 +10229,7 @@
     <w:p>
       <w:pPr>
         <w:pStyle w:val="Heading4"/>
+        <w:jc w:val="both"/>
         <w:rPr>
           <w:rStyle w:val="SubtleEmphasis"/>
           <w:i/>
@@ -8794,7 +10237,7 @@
           <w:color w:val="000000" w:themeColor="text1"/>
         </w:rPr>
       </w:pPr>
-      <w:bookmarkStart w:id="25" w:name="_Toc421030038"/>
+      <w:bookmarkStart w:id="26" w:name="_Toc421030038"/>
       <w:r>
         <w:rPr>
           <w:rStyle w:val="SubtleEmphasis"/>
@@ -8802,7 +10245,7 @@
         </w:rPr>
         <w:t>ToolBox</w:t>
       </w:r>
-      <w:bookmarkEnd w:id="25"/>
+      <w:bookmarkEnd w:id="26"/>
       <w:r>
         <w:rPr>
           <w:rStyle w:val="SubtleEmphasis"/>
@@ -8813,6 +10256,7 @@
     </w:p>
     <w:p>
       <w:pPr>
+        <w:jc w:val="both"/>
         <w:rPr>
           <w:rStyle w:val="SubtleEmphasis"/>
           <w:i w:val="0"/>
@@ -8833,13 +10277,14 @@
     <w:p>
       <w:pPr>
         <w:pStyle w:val="Heading4"/>
+        <w:jc w:val="both"/>
         <w:rPr>
           <w:rStyle w:val="BookTitle"/>
           <w:smallCaps w:val="0"/>
           <w:spacing w:val="0"/>
         </w:rPr>
       </w:pPr>
-      <w:bookmarkStart w:id="26" w:name="_Toc421030039"/>
+      <w:bookmarkStart w:id="27" w:name="_Toc421030039"/>
       <w:r>
         <w:rPr>
           <w:rStyle w:val="BookTitle"/>
@@ -8848,10 +10293,11 @@
         </w:rPr>
         <w:t>ColorBox</w:t>
       </w:r>
-      <w:bookmarkEnd w:id="26"/>
-    </w:p>
-    <w:p>
-      <w:pPr>
+      <w:bookmarkEnd w:id="27"/>
+    </w:p>
+    <w:p>
+      <w:pPr>
+        <w:jc w:val="both"/>
         <w:rPr>
           <w:rStyle w:val="SubtleEmphasis"/>
           <w:i w:val="0"/>
@@ -8898,13 +10344,14 @@
     <w:p>
       <w:pPr>
         <w:pStyle w:val="Heading4"/>
+        <w:jc w:val="both"/>
         <w:rPr>
           <w:rStyle w:val="BookTitle"/>
           <w:smallCaps w:val="0"/>
           <w:spacing w:val="0"/>
         </w:rPr>
       </w:pPr>
-      <w:bookmarkStart w:id="27" w:name="_Toc421030040"/>
+      <w:bookmarkStart w:id="28" w:name="_Toc421030040"/>
       <w:r>
         <w:rPr>
           <w:rStyle w:val="BookTitle"/>
@@ -8913,9 +10360,12 @@
         </w:rPr>
         <w:t>Brush Size</w:t>
       </w:r>
-      <w:bookmarkEnd w:id="27"/>
-    </w:p>
-    <w:p>
+      <w:bookmarkEnd w:id="28"/>
+    </w:p>
+    <w:p>
+      <w:pPr>
+        <w:jc w:val="both"/>
+      </w:pPr>
       <w:r>
         <w:t xml:space="preserve"> – избираме различната дебелина на линия, с която желаем да чертаем. Има три различни видове линии, създадени чрез инструмент на ToolBox-a, наречено ContextMenuStrip. Изброени са три вида - малка, средна, голяма. Достъпват се чрез натискане с ляв или десен бутон на мишката върху бутона за линии. </w:t>
       </w:r>
@@ -8938,12 +10388,13 @@
     <w:p>
       <w:pPr>
         <w:pStyle w:val="Heading4"/>
+        <w:jc w:val="both"/>
         <w:rPr>
           <w:rStyle w:val="BookTitle"/>
           <w:lang w:val="en-US"/>
         </w:rPr>
       </w:pPr>
-      <w:bookmarkStart w:id="28" w:name="_Toc421030041"/>
+      <w:bookmarkStart w:id="29" w:name="_Toc421030041"/>
       <w:r>
         <w:rPr>
           <w:rStyle w:val="BookTitle"/>
@@ -8951,10 +10402,11 @@
         </w:rPr>
         <w:t>File</w:t>
       </w:r>
-      <w:bookmarkEnd w:id="28"/>
-    </w:p>
-    <w:p>
-      <w:pPr>
+      <w:bookmarkEnd w:id="29"/>
+    </w:p>
+    <w:p>
+      <w:pPr>
+        <w:jc w:val="both"/>
         <w:rPr>
           <w:smallCaps/>
           <w:spacing w:val="5"/>
@@ -9066,6 +10518,7 @@
     </w:p>
     <w:p>
       <w:pPr>
+        <w:jc w:val="both"/>
         <w:rPr>
           <w:smallCaps/>
           <w:spacing w:val="5"/>
@@ -9075,6 +10528,7 @@
     <w:p>
       <w:pPr>
         <w:pStyle w:val="Heading3"/>
+        <w:jc w:val="both"/>
         <w:rPr>
           <w:lang w:val="en-US"/>
         </w:rPr>
@@ -9094,6 +10548,7 @@
     </w:p>
     <w:p>
       <w:pPr>
+        <w:jc w:val="both"/>
         <w:rPr>
           <w:lang w:val="en-US"/>
         </w:rPr>
@@ -9116,6 +10571,7 @@
           <w:numId w:val="0"/>
         </w:numPr>
         <w:ind w:left="720" w:hanging="720"/>
+        <w:jc w:val="both"/>
         <w:rPr>
           <w:lang w:val="en-US"/>
         </w:rPr>
@@ -9130,6 +10586,7 @@
     <w:p>
       <w:pPr>
         <w:pStyle w:val="Heading4"/>
+        <w:jc w:val="both"/>
       </w:pPr>
       <w:proofErr w:type="spellStart"/>
       <w:r>
@@ -9148,6 +10605,7 @@
     </w:p>
     <w:p>
       <w:pPr>
+        <w:jc w:val="both"/>
         <w:rPr>
           <w:lang w:val="en-US"/>
         </w:rPr>
@@ -9205,6 +10663,7 @@
     <w:p>
       <w:pPr>
         <w:pStyle w:val="Heading4"/>
+        <w:jc w:val="both"/>
         <w:rPr>
           <w:lang w:val="en-US"/>
         </w:rPr>
@@ -9219,6 +10678,9 @@
       <w:proofErr w:type="spellEnd"/>
     </w:p>
     <w:p>
+      <w:pPr>
+        <w:jc w:val="both"/>
+      </w:pPr>
       <w:proofErr w:type="spellStart"/>
       <w:proofErr w:type="gramStart"/>
       <w:r>
@@ -9259,6 +10721,7 @@
     <w:p>
       <w:pPr>
         <w:pStyle w:val="Heading4"/>
+        <w:jc w:val="both"/>
       </w:pPr>
       <w:proofErr w:type="spellStart"/>
       <w:r>
@@ -9272,6 +10735,7 @@
     </w:p>
     <w:p>
       <w:pPr>
+        <w:jc w:val="both"/>
         <w:rPr>
           <w:lang w:val="en-US"/>
         </w:rPr>
@@ -9354,6 +10818,7 @@
     <w:p>
       <w:pPr>
         <w:pStyle w:val="Heading3"/>
+        <w:jc w:val="both"/>
       </w:pPr>
       <w:proofErr w:type="gramStart"/>
       <w:r>
@@ -9385,6 +10850,7 @@
     <w:p>
       <w:pPr>
         <w:pStyle w:val="Heading3"/>
+        <w:jc w:val="both"/>
       </w:pPr>
       <w:r>
         <w:rPr>
@@ -9411,6 +10877,7 @@
     <w:p>
       <w:pPr>
         <w:pStyle w:val="Heading3"/>
+        <w:jc w:val="both"/>
       </w:pPr>
       <w:proofErr w:type="spellStart"/>
       <w:proofErr w:type="gramStart"/>
@@ -9462,21 +10929,23 @@
     <w:p>
       <w:pPr>
         <w:pStyle w:val="Heading2"/>
-        <w:rPr>
-          <w:lang w:val="en-US"/>
-        </w:rPr>
-      </w:pPr>
-      <w:bookmarkStart w:id="29" w:name="_Toc421030042"/>
+        <w:jc w:val="both"/>
+        <w:rPr>
+          <w:lang w:val="en-US"/>
+        </w:rPr>
+      </w:pPr>
+      <w:bookmarkStart w:id="30" w:name="_Toc421030042"/>
       <w:r>
         <w:rPr>
           <w:lang w:val="en-US"/>
         </w:rPr>
         <w:t>Renderer</w:t>
       </w:r>
-      <w:bookmarkEnd w:id="29"/>
-    </w:p>
-    <w:p>
-      <w:pPr>
+      <w:bookmarkEnd w:id="30"/>
+    </w:p>
+    <w:p>
+      <w:pPr>
+        <w:jc w:val="both"/>
         <w:rPr>
           <w:lang w:val="en-US"/>
         </w:rPr>
@@ -9485,11 +10954,9 @@
     <w:p>
       <w:pPr>
         <w:pStyle w:val="Heading2"/>
-        <w:rPr>
-          <w:lang w:val="en-US"/>
-        </w:rPr>
-      </w:pPr>
-      <w:bookmarkStart w:id="30" w:name="_Toc421030043"/>
+        <w:jc w:val="both"/>
+      </w:pPr>
+      <w:bookmarkStart w:id="31" w:name="_Toc421030043"/>
       <w:proofErr w:type="spellStart"/>
       <w:r>
         <w:rPr>
@@ -9497,19 +10964,31 @@
         </w:rPr>
         <w:t>Drawables</w:t>
       </w:r>
-      <w:bookmarkEnd w:id="30"/>
+      <w:bookmarkEnd w:id="31"/>
       <w:proofErr w:type="spellEnd"/>
     </w:p>
     <w:p>
       <w:pPr>
+        <w:jc w:val="both"/>
+      </w:pPr>
+      <w:r>
+        <w:t>Всеки един елемент за рисуване има своя създадена картина</w:t>
+      </w:r>
+      <w:r>
+        <w:t xml:space="preserve"> и свое име, чрез което се достига в приложението.</w:t>
+      </w:r>
+    </w:p>
+    <w:p>
+      <w:pPr>
         <w:pStyle w:val="Heading3"/>
+        <w:jc w:val="both"/>
         <w:rPr>
           <w:rStyle w:val="BookTitle"/>
           <w:smallCaps w:val="0"/>
           <w:spacing w:val="0"/>
         </w:rPr>
       </w:pPr>
-      <w:bookmarkStart w:id="31" w:name="_Toc421030044"/>
+      <w:bookmarkStart w:id="32" w:name="_Toc421030044"/>
       <w:r>
         <w:rPr>
           <w:rStyle w:val="BookTitle"/>
@@ -9518,10 +10997,11 @@
         </w:rPr>
         <w:t>Point</w:t>
       </w:r>
-      <w:bookmarkEnd w:id="31"/>
-    </w:p>
-    <w:p>
-      <w:pPr>
+      <w:bookmarkEnd w:id="32"/>
+    </w:p>
+    <w:p>
+      <w:pPr>
+        <w:jc w:val="both"/>
         <w:rPr>
           <w:caps/>
           <w:color w:val="823B0B" w:themeColor="accent2" w:themeShade="7F"/>
@@ -9593,6 +11073,7 @@
     <w:p>
       <w:pPr>
         <w:pStyle w:val="Heading3"/>
+        <w:jc w:val="both"/>
         <w:rPr>
           <w:rStyle w:val="SubtleEmphasis"/>
           <w:i w:val="0"/>
@@ -9600,7 +11081,7 @@
           <w:color w:val="000000" w:themeColor="text1"/>
         </w:rPr>
       </w:pPr>
-      <w:bookmarkStart w:id="32" w:name="_Toc421030045"/>
+      <w:bookmarkStart w:id="33" w:name="_Toc421030045"/>
       <w:r>
         <w:rPr>
           <w:rStyle w:val="SubtleEmphasis"/>
@@ -9631,9 +11112,12 @@
         </w:rPr>
         <w:t>ne</w:t>
       </w:r>
-      <w:bookmarkEnd w:id="32"/>
-    </w:p>
-    <w:p>
+      <w:bookmarkEnd w:id="33"/>
+    </w:p>
+    <w:p>
+      <w:pPr>
+        <w:jc w:val="both"/>
+      </w:pPr>
       <w:r>
         <w:rPr>
           <w:rStyle w:val="SubtleEmphasis"/>
@@ -9723,21 +11207,23 @@
     <w:p>
       <w:pPr>
         <w:pStyle w:val="Heading3"/>
+        <w:jc w:val="both"/>
         <w:rPr>
           <w:rStyle w:val="BookTitle"/>
         </w:rPr>
       </w:pPr>
-      <w:bookmarkStart w:id="33" w:name="_Toc421030046"/>
+      <w:bookmarkStart w:id="34" w:name="_Toc421030046"/>
       <w:r>
         <w:rPr>
           <w:rStyle w:val="BookTitle"/>
         </w:rPr>
         <w:t>Circle</w:t>
       </w:r>
-      <w:bookmarkEnd w:id="33"/>
-    </w:p>
-    <w:p>
-      <w:pPr>
+      <w:bookmarkEnd w:id="34"/>
+    </w:p>
+    <w:p>
+      <w:pPr>
+        <w:jc w:val="both"/>
         <w:rPr>
           <w:rStyle w:val="BookTitle"/>
         </w:rPr>
@@ -9820,13 +11306,14 @@
     <w:p>
       <w:pPr>
         <w:pStyle w:val="Heading3"/>
+        <w:jc w:val="both"/>
         <w:rPr>
           <w:rStyle w:val="BookTitle"/>
           <w:caps/>
           <w:color w:val="auto"/>
         </w:rPr>
       </w:pPr>
-      <w:bookmarkStart w:id="34" w:name="_Toc421030047"/>
+      <w:bookmarkStart w:id="35" w:name="_Toc421030047"/>
       <w:r>
         <w:rPr>
           <w:rStyle w:val="BookTitle"/>
@@ -9860,7 +11347,7 @@
         </w:rPr>
         <w:t>Function</w:t>
       </w:r>
-      <w:bookmarkEnd w:id="34"/>
+      <w:bookmarkEnd w:id="35"/>
       <w:r>
         <w:rPr>
           <w:rStyle w:val="BookTitle"/>
@@ -9870,6 +11357,7 @@
     </w:p>
     <w:p>
       <w:pPr>
+        <w:jc w:val="both"/>
         <w:rPr>
           <w:rStyle w:val="BookTitle"/>
           <w:caps/>
@@ -9903,11 +11391,12 @@
     <w:p>
       <w:pPr>
         <w:pStyle w:val="Heading3"/>
+        <w:jc w:val="both"/>
         <w:rPr>
           <w:rStyle w:val="BookTitle"/>
         </w:rPr>
       </w:pPr>
-      <w:bookmarkStart w:id="35" w:name="_Toc421030048"/>
+      <w:bookmarkStart w:id="36" w:name="_Toc421030048"/>
       <w:r>
         <w:rPr>
           <w:rStyle w:val="BookTitle"/>
@@ -9928,7 +11417,7 @@
         </w:rPr>
         <w:t>Function</w:t>
       </w:r>
-      <w:bookmarkEnd w:id="35"/>
+      <w:bookmarkEnd w:id="36"/>
       <w:r>
         <w:rPr>
           <w:rStyle w:val="BookTitle"/>
@@ -9938,6 +11427,7 @@
     </w:p>
     <w:p>
       <w:pPr>
+        <w:jc w:val="both"/>
         <w:rPr>
           <w:rStyle w:val="BookTitle"/>
         </w:rPr>
@@ -10016,11 +11506,12 @@
     <w:p>
       <w:pPr>
         <w:pStyle w:val="Heading3"/>
+        <w:jc w:val="both"/>
         <w:rPr>
           <w:rStyle w:val="BookTitle"/>
         </w:rPr>
       </w:pPr>
-      <w:bookmarkStart w:id="36" w:name="_Toc421030049"/>
+      <w:bookmarkStart w:id="37" w:name="_Toc421030049"/>
       <w:r>
         <w:rPr>
           <w:rStyle w:val="BookTitle"/>
@@ -10028,9 +11519,12 @@
         </w:rPr>
         <w:t>Rectangle</w:t>
       </w:r>
-      <w:bookmarkEnd w:id="36"/>
-    </w:p>
-    <w:p>
+      <w:bookmarkEnd w:id="37"/>
+    </w:p>
+    <w:p>
+      <w:pPr>
+        <w:jc w:val="both"/>
+      </w:pPr>
       <w:r>
         <w:rPr>
           <w:rStyle w:val="BookTitle"/>
@@ -10125,176 +11619,77 @@
     </w:p>
     <w:p>
       <w:pPr>
+        <w:pStyle w:val="Heading3"/>
+        <w:jc w:val="both"/>
         <w:rPr>
           <w:rStyle w:val="BookTitle"/>
         </w:rPr>
       </w:pPr>
-      <w:r>
-        <w:t>///</w:t>
-      </w:r>
-      <w:r>
-        <w:t>Третата точка Р3 взима Х- координата на Р1 и У-координатата на Р2. Четвъртата точка Р4 взима Х- координат</w:t>
-      </w:r>
-      <w:r>
-        <w:t>а на Р2 и У-координатата на Р1.</w:t>
+      <w:bookmarkStart w:id="38" w:name="_Toc421030050"/>
+      <w:r>
+        <w:rPr>
+          <w:rStyle w:val="BookTitle"/>
+          <w:lang w:val="en-US"/>
+        </w:rPr>
+        <w:t>Triangle</w:t>
+      </w:r>
+      <w:bookmarkEnd w:id="38"/>
+    </w:p>
+    <w:p>
+      <w:pPr>
+        <w:jc w:val="both"/>
+      </w:pPr>
+      <w:r>
+        <w:rPr>
+          <w:rStyle w:val="BookTitle"/>
+        </w:rPr>
+        <w:t xml:space="preserve"> </w:t>
+      </w:r>
+      <w:r>
+        <w:rPr>
+          <w:rStyle w:val="BookTitle"/>
+        </w:rPr>
+        <w:t xml:space="preserve">– </w:t>
+      </w:r>
+      <w:r>
+        <w:t>чертаем триъгълник</w:t>
+      </w:r>
+      <w:r>
+        <w:rPr>
+          <w:rStyle w:val="BookTitle"/>
+        </w:rPr>
+        <w:t xml:space="preserve">. </w:t>
+      </w:r>
+      <w:r>
+        <w:t xml:space="preserve">Чертаенето се осъщестява като се намерят координатите на първата </w:t>
+      </w:r>
+      <w:r>
+        <w:t>първата и последната точка.</w:t>
       </w:r>
     </w:p>
     <w:p>
       <w:pPr>
         <w:pStyle w:val="Heading3"/>
+        <w:jc w:val="both"/>
         <w:rPr>
           <w:rStyle w:val="BookTitle"/>
-        </w:rPr>
-      </w:pPr>
-      <w:bookmarkStart w:id="37" w:name="_Toc421030050"/>
+          <w:lang w:val="en-US"/>
+        </w:rPr>
+      </w:pPr>
+      <w:bookmarkStart w:id="39" w:name="_Toc421030051"/>
       <w:r>
         <w:rPr>
           <w:rStyle w:val="BookTitle"/>
           <w:lang w:val="en-US"/>
         </w:rPr>
-        <w:t>Triangle</w:t>
-      </w:r>
-      <w:bookmarkEnd w:id="37"/>
-    </w:p>
-    <w:p>
-      <w:r>
-        <w:rPr>
-          <w:rStyle w:val="BookTitle"/>
-        </w:rPr>
-        <w:t xml:space="preserve"> </w:t>
-      </w:r>
-      <w:r>
-        <w:rPr>
-          <w:rStyle w:val="BookTitle"/>
-        </w:rPr>
-        <w:t xml:space="preserve">– </w:t>
-      </w:r>
-      <w:r>
-        <w:t>чертаем триъгълник</w:t>
-      </w:r>
-      <w:r>
-        <w:rPr>
-          <w:rStyle w:val="BookTitle"/>
-        </w:rPr>
-        <w:t xml:space="preserve">. </w:t>
-      </w:r>
-      <w:r>
-        <w:t xml:space="preserve">Чертаенето се осъщестява като се намерят координатите на първата </w:t>
-      </w:r>
-      <w:r>
-        <w:t>първата и последната точка.</w:t>
-      </w:r>
-    </w:p>
-    <w:p>
-      <w:pPr>
-        <w:rPr>
-          <w:smallCaps/>
-          <w:spacing w:val="5"/>
-        </w:rPr>
-      </w:pPr>
-      <w:r>
         <w:lastRenderedPageBreak/>
-        <w:t>///</w:t>
-      </w:r>
-      <w:r>
-        <w:t xml:space="preserve">точка </w:t>
-      </w:r>
-      <w:r>
-        <w:rPr>
-          <w:lang w:val="en-US"/>
-        </w:rPr>
-        <w:t>P</w:t>
-      </w:r>
-      <w:r>
-        <w:t xml:space="preserve">1 </w:t>
-      </w:r>
-      <w:r>
-        <w:t xml:space="preserve"> чрез </w:t>
-      </w:r>
-      <w:r>
-        <w:rPr>
-          <w:lang w:val="en-US"/>
-        </w:rPr>
-        <w:t>mouse</w:t>
-      </w:r>
-      <w:r>
-        <w:t xml:space="preserve"> </w:t>
-      </w:r>
-      <w:r>
-        <w:rPr>
-          <w:lang w:val="en-US"/>
-        </w:rPr>
-        <w:t>down</w:t>
-      </w:r>
-      <w:r>
-        <w:t xml:space="preserve">, </w:t>
-      </w:r>
-      <w:r>
-        <w:rPr>
-          <w:lang w:val="en-US"/>
-        </w:rPr>
-        <w:t>a</w:t>
-      </w:r>
-      <w:r>
-        <w:t xml:space="preserve"> </w:t>
-      </w:r>
-      <w:r>
-        <w:t>последната точка</w:t>
-      </w:r>
-      <w:r>
-        <w:t xml:space="preserve"> </w:t>
-      </w:r>
-      <w:r>
-        <w:rPr>
-          <w:lang w:val="en-US"/>
-        </w:rPr>
-        <w:t>P</w:t>
-      </w:r>
-      <w:r>
-        <w:t>2</w:t>
-      </w:r>
-      <w:r>
-        <w:t xml:space="preserve"> се намира при </w:t>
-      </w:r>
-      <w:r>
-        <w:rPr>
-          <w:lang w:val="en-US"/>
-        </w:rPr>
-        <w:t>mouse</w:t>
-      </w:r>
-      <w:r>
-        <w:t xml:space="preserve"> </w:t>
-      </w:r>
-      <w:r>
-        <w:rPr>
-          <w:lang w:val="en-US"/>
-        </w:rPr>
-        <w:t>up</w:t>
-      </w:r>
-      <w:r>
-        <w:t xml:space="preserve"> на мишката. Третата точка Р3 взима Х- координата на Р1 и У-координатата на Р2. Четвъртата точка Р4 взима половината от сбора на  Х- координата на Р2 и Р1 и У-координатата на Р1. </w:t>
-      </w:r>
-    </w:p>
-    <w:p>
-      <w:pPr>
-        <w:pStyle w:val="Heading3"/>
-        <w:rPr>
-          <w:rStyle w:val="BookTitle"/>
-          <w:lang w:val="en-US"/>
-        </w:rPr>
-      </w:pPr>
-      <w:bookmarkStart w:id="38" w:name="_Toc421030051"/>
-      <w:r>
-        <w:rPr>
-          <w:rStyle w:val="BookTitle"/>
-          <w:lang w:val="en-US"/>
-        </w:rPr>
         <w:t>Square</w:t>
       </w:r>
-      <w:bookmarkEnd w:id="38"/>
-    </w:p>
-    <w:p>
-      <w:pPr>
+      <w:bookmarkEnd w:id="39"/>
+    </w:p>
+    <w:p>
+      <w:pPr>
+        <w:jc w:val="both"/>
         <w:rPr>
           <w:rStyle w:val="BookTitle"/>
           <w:caps/>
@@ -10315,12 +11710,14 @@
         </w:rPr>
         <w:t xml:space="preserve"> </w:t>
       </w:r>
-      <w:bookmarkStart w:id="39" w:name="_GoBack"/>
-      <w:bookmarkEnd w:id="39"/>
+      <w:r>
+        <w:t>Чертаенето се осъщестява като се намерят координатите на първата първата и последната точка.</w:t>
+      </w:r>
     </w:p>
     <w:p>
       <w:pPr>
         <w:pStyle w:val="Heading3"/>
+        <w:jc w:val="both"/>
         <w:rPr>
           <w:rStyle w:val="BookTitle"/>
           <w:lang w:val="en-US"/>
@@ -10338,6 +11735,7 @@
     </w:p>
     <w:p>
       <w:pPr>
+        <w:jc w:val="both"/>
         <w:rPr>
           <w:caps/>
           <w:smallCaps/>
@@ -10452,6 +11850,7 @@
     <w:p>
       <w:pPr>
         <w:pStyle w:val="Heading2"/>
+        <w:jc w:val="both"/>
         <w:rPr>
           <w:lang w:val="en-US"/>
         </w:rPr>
@@ -10468,6 +11867,7 @@
     <w:p>
       <w:pPr>
         <w:pStyle w:val="Heading3"/>
+        <w:jc w:val="both"/>
         <w:rPr>
           <w:rStyle w:val="BookTitle"/>
           <w:lang w:val="en-US"/>
@@ -10485,6 +11885,7 @@
     </w:p>
     <w:p>
       <w:pPr>
+        <w:jc w:val="both"/>
         <w:rPr>
           <w:rStyle w:val="BookTitle"/>
           <w:caps/>
@@ -10629,6 +12030,7 @@
     <w:p>
       <w:pPr>
         <w:pStyle w:val="Heading3"/>
+        <w:jc w:val="both"/>
         <w:rPr>
           <w:rStyle w:val="BookTitle"/>
           <w:lang w:val="en-US"/>
@@ -10646,6 +12048,7 @@
     </w:p>
     <w:p>
       <w:pPr>
+        <w:jc w:val="both"/>
         <w:rPr>
           <w:b/>
           <w:u w:color="823B0B" w:themeColor="accent2" w:themeShade="7F"/>
@@ -10757,6 +12160,7 @@
     <w:p>
       <w:pPr>
         <w:pStyle w:val="Heading3"/>
+        <w:jc w:val="both"/>
         <w:rPr>
           <w:rStyle w:val="BookTitle"/>
           <w:lang w:val="en-US"/>
@@ -10774,6 +12178,7 @@
     </w:p>
     <w:p>
       <w:pPr>
+        <w:jc w:val="both"/>
         <w:rPr>
           <w:iCs/>
           <w:color w:val="404040" w:themeColor="text1" w:themeTint="BF"/>
@@ -10822,7 +12227,7 @@
       </w:r>
     </w:p>
     <w:sectPr>
-      <w:footerReference w:type="default" r:id="rId33"/>
+      <w:footerReference w:type="default" r:id="rId175"/>
       <w:pgSz w:w="11906" w:h="16838"/>
       <w:pgMar w:top="1417" w:right="1417" w:bottom="1417" w:left="1417" w:header="708" w:footer="708" w:gutter="0"/>
       <w:pgNumType w:start="0"/>
@@ -10893,7 +12298,7 @@
           <w:rPr>
             <w:noProof/>
           </w:rPr>
-          <w:t>12</w:t>
+          <w:t>4</w:t>
         </w:r>
         <w:r>
           <w:rPr>
@@ -11459,6 +12864,96 @@
     </w:lvl>
   </w:abstractNum>
   <w:abstractNum w:abstractNumId="5">
+    <w:nsid w:val="4C27329D"/>
+    <w:multiLevelType w:val="hybridMultilevel"/>
+    <w:tmpl w:val="D3CE23CC"/>
+    <w:lvl w:ilvl="0" w:tplc="31E2F530">
+      <w:start w:val="1"/>
+      <w:numFmt w:val="decimal"/>
+      <w:lvlText w:val="%1."/>
+      <w:lvlJc w:val="left"/>
+      <w:pPr>
+        <w:ind w:left="1776" w:hanging="360"/>
+      </w:pPr>
+      <w:rPr>
+        <w:rFonts w:hint="default"/>
+        <w:b/>
+      </w:rPr>
+    </w:lvl>
+    <w:lvl w:ilvl="1" w:tplc="04020019" w:tentative="1">
+      <w:start w:val="1"/>
+      <w:numFmt w:val="lowerLetter"/>
+      <w:lvlText w:val="%2."/>
+      <w:lvlJc w:val="left"/>
+      <w:pPr>
+        <w:ind w:left="2496" w:hanging="360"/>
+      </w:pPr>
+    </w:lvl>
+    <w:lvl w:ilvl="2" w:tplc="0402001B" w:tentative="1">
+      <w:start w:val="1"/>
+      <w:numFmt w:val="lowerRoman"/>
+      <w:lvlText w:val="%3."/>
+      <w:lvlJc w:val="right"/>
+      <w:pPr>
+        <w:ind w:left="3216" w:hanging="180"/>
+      </w:pPr>
+    </w:lvl>
+    <w:lvl w:ilvl="3" w:tplc="0402000F" w:tentative="1">
+      <w:start w:val="1"/>
+      <w:numFmt w:val="decimal"/>
+      <w:lvlText w:val="%4."/>
+      <w:lvlJc w:val="left"/>
+      <w:pPr>
+        <w:ind w:left="3936" w:hanging="360"/>
+      </w:pPr>
+    </w:lvl>
+    <w:lvl w:ilvl="4" w:tplc="04020019" w:tentative="1">
+      <w:start w:val="1"/>
+      <w:numFmt w:val="lowerLetter"/>
+      <w:lvlText w:val="%5."/>
+      <w:lvlJc w:val="left"/>
+      <w:pPr>
+        <w:ind w:left="4656" w:hanging="360"/>
+      </w:pPr>
+    </w:lvl>
+    <w:lvl w:ilvl="5" w:tplc="0402001B" w:tentative="1">
+      <w:start w:val="1"/>
+      <w:numFmt w:val="lowerRoman"/>
+      <w:lvlText w:val="%6."/>
+      <w:lvlJc w:val="right"/>
+      <w:pPr>
+        <w:ind w:left="5376" w:hanging="180"/>
+      </w:pPr>
+    </w:lvl>
+    <w:lvl w:ilvl="6" w:tplc="0402000F" w:tentative="1">
+      <w:start w:val="1"/>
+      <w:numFmt w:val="decimal"/>
+      <w:lvlText w:val="%7."/>
+      <w:lvlJc w:val="left"/>
+      <w:pPr>
+        <w:ind w:left="6096" w:hanging="360"/>
+      </w:pPr>
+    </w:lvl>
+    <w:lvl w:ilvl="7" w:tplc="04020019" w:tentative="1">
+      <w:start w:val="1"/>
+      <w:numFmt w:val="lowerLetter"/>
+      <w:lvlText w:val="%8."/>
+      <w:lvlJc w:val="left"/>
+      <w:pPr>
+        <w:ind w:left="6816" w:hanging="360"/>
+      </w:pPr>
+    </w:lvl>
+    <w:lvl w:ilvl="8" w:tplc="0402001B" w:tentative="1">
+      <w:start w:val="1"/>
+      <w:numFmt w:val="lowerRoman"/>
+      <w:lvlText w:val="%9."/>
+      <w:lvlJc w:val="right"/>
+      <w:pPr>
+        <w:ind w:left="7536" w:hanging="180"/>
+      </w:pPr>
+    </w:lvl>
+  </w:abstractNum>
+  <w:abstractNum w:abstractNumId="6">
     <w:nsid w:val="5320430B"/>
     <w:multiLevelType w:val="hybridMultilevel"/>
     <w:tmpl w:val="0B60DAE2"/>
@@ -11571,7 +13066,7 @@
       </w:rPr>
     </w:lvl>
   </w:abstractNum>
-  <w:abstractNum w:abstractNumId="6">
+  <w:abstractNum w:abstractNumId="7">
     <w:nsid w:val="5B5F1381"/>
     <w:multiLevelType w:val="multilevel"/>
     <w:tmpl w:val="CFFEC77A"/>
@@ -11720,7 +13215,96 @@
       </w:rPr>
     </w:lvl>
   </w:abstractNum>
-  <w:abstractNum w:abstractNumId="7">
+  <w:abstractNum w:abstractNumId="8">
+    <w:nsid w:val="6A255B05"/>
+    <w:multiLevelType w:val="hybridMultilevel"/>
+    <w:tmpl w:val="93164C1E"/>
+    <w:lvl w:ilvl="0" w:tplc="702CAB66">
+      <w:start w:val="1"/>
+      <w:numFmt w:val="lowerLetter"/>
+      <w:lvlText w:val="%1)"/>
+      <w:lvlJc w:val="left"/>
+      <w:pPr>
+        <w:ind w:left="1776" w:hanging="360"/>
+      </w:pPr>
+      <w:rPr>
+        <w:rStyle w:val="IntenseEmphasis"/>
+      </w:rPr>
+    </w:lvl>
+    <w:lvl w:ilvl="1" w:tplc="04020019" w:tentative="1">
+      <w:start w:val="1"/>
+      <w:numFmt w:val="lowerLetter"/>
+      <w:lvlText w:val="%2."/>
+      <w:lvlJc w:val="left"/>
+      <w:pPr>
+        <w:ind w:left="2496" w:hanging="360"/>
+      </w:pPr>
+    </w:lvl>
+    <w:lvl w:ilvl="2" w:tplc="0402001B" w:tentative="1">
+      <w:start w:val="1"/>
+      <w:numFmt w:val="lowerRoman"/>
+      <w:lvlText w:val="%3."/>
+      <w:lvlJc w:val="right"/>
+      <w:pPr>
+        <w:ind w:left="3216" w:hanging="180"/>
+      </w:pPr>
+    </w:lvl>
+    <w:lvl w:ilvl="3" w:tplc="0402000F" w:tentative="1">
+      <w:start w:val="1"/>
+      <w:numFmt w:val="decimal"/>
+      <w:lvlText w:val="%4."/>
+      <w:lvlJc w:val="left"/>
+      <w:pPr>
+        <w:ind w:left="3936" w:hanging="360"/>
+      </w:pPr>
+    </w:lvl>
+    <w:lvl w:ilvl="4" w:tplc="04020019" w:tentative="1">
+      <w:start w:val="1"/>
+      <w:numFmt w:val="lowerLetter"/>
+      <w:lvlText w:val="%5."/>
+      <w:lvlJc w:val="left"/>
+      <w:pPr>
+        <w:ind w:left="4656" w:hanging="360"/>
+      </w:pPr>
+    </w:lvl>
+    <w:lvl w:ilvl="5" w:tplc="0402001B" w:tentative="1">
+      <w:start w:val="1"/>
+      <w:numFmt w:val="lowerRoman"/>
+      <w:lvlText w:val="%6."/>
+      <w:lvlJc w:val="right"/>
+      <w:pPr>
+        <w:ind w:left="5376" w:hanging="180"/>
+      </w:pPr>
+    </w:lvl>
+    <w:lvl w:ilvl="6" w:tplc="0402000F" w:tentative="1">
+      <w:start w:val="1"/>
+      <w:numFmt w:val="decimal"/>
+      <w:lvlText w:val="%7."/>
+      <w:lvlJc w:val="left"/>
+      <w:pPr>
+        <w:ind w:left="6096" w:hanging="360"/>
+      </w:pPr>
+    </w:lvl>
+    <w:lvl w:ilvl="7" w:tplc="04020019" w:tentative="1">
+      <w:start w:val="1"/>
+      <w:numFmt w:val="lowerLetter"/>
+      <w:lvlText w:val="%8."/>
+      <w:lvlJc w:val="left"/>
+      <w:pPr>
+        <w:ind w:left="6816" w:hanging="360"/>
+      </w:pPr>
+    </w:lvl>
+    <w:lvl w:ilvl="8" w:tplc="0402001B" w:tentative="1">
+      <w:start w:val="1"/>
+      <w:numFmt w:val="lowerRoman"/>
+      <w:lvlText w:val="%9."/>
+      <w:lvlJc w:val="right"/>
+      <w:pPr>
+        <w:ind w:left="7536" w:hanging="180"/>
+      </w:pPr>
+    </w:lvl>
+  </w:abstractNum>
+  <w:abstractNum w:abstractNumId="9">
     <w:nsid w:val="75575BA0"/>
     <w:multiLevelType w:val="hybridMultilevel"/>
     <w:tmpl w:val="AD9CB1A4"/>
@@ -11867,13 +13451,13 @@
     <w:abstractNumId w:val="3"/>
   </w:num>
   <w:num w:numId="12">
-    <w:abstractNumId w:val="6"/>
+    <w:abstractNumId w:val="7"/>
   </w:num>
   <w:num w:numId="13">
     <w:abstractNumId w:val="2"/>
   </w:num>
   <w:num w:numId="14">
-    <w:abstractNumId w:val="5"/>
+    <w:abstractNumId w:val="6"/>
   </w:num>
   <w:num w:numId="15">
     <w:abstractNumId w:val="0"/>
@@ -11882,7 +13466,13 @@
     <w:abstractNumId w:val="4"/>
   </w:num>
   <w:num w:numId="17">
-    <w:abstractNumId w:val="7"/>
+    <w:abstractNumId w:val="9"/>
+  </w:num>
+  <w:num w:numId="18">
+    <w:abstractNumId w:val="5"/>
+  </w:num>
+  <w:num w:numId="19">
+    <w:abstractNumId w:val="8"/>
   </w:num>
 </w:numbering>
 </file>
@@ -12913,6 +14503,74 @@
       <w:lang w:eastAsia="bg-BG"/>
     </w:rPr>
   </w:style>
+  <w:style w:type="character" w:styleId="CommentReference">
+    <w:name w:val="annotation reference"/>
+    <w:basedOn w:val="DefaultParagraphFont"/>
+    <w:uiPriority w:val="99"/>
+    <w:semiHidden/>
+    <w:unhideWhenUsed/>
+    <w:rsid w:val="000D3EC0"/>
+    <w:rPr>
+      <w:sz w:val="16"/>
+      <w:szCs w:val="16"/>
+    </w:rPr>
+  </w:style>
+  <w:style w:type="paragraph" w:styleId="CommentText">
+    <w:name w:val="annotation text"/>
+    <w:basedOn w:val="Normal"/>
+    <w:link w:val="CommentTextChar"/>
+    <w:uiPriority w:val="99"/>
+    <w:semiHidden/>
+    <w:unhideWhenUsed/>
+    <w:rsid w:val="000D3EC0"/>
+    <w:pPr>
+      <w:spacing w:line="240" w:lineRule="auto"/>
+    </w:pPr>
+    <w:rPr>
+      <w:sz w:val="20"/>
+      <w:szCs w:val="20"/>
+    </w:rPr>
+  </w:style>
+  <w:style w:type="character" w:customStyle="1" w:styleId="CommentTextChar">
+    <w:name w:val="Comment Text Char"/>
+    <w:basedOn w:val="DefaultParagraphFont"/>
+    <w:link w:val="CommentText"/>
+    <w:uiPriority w:val="99"/>
+    <w:semiHidden/>
+    <w:rsid w:val="000D3EC0"/>
+    <w:rPr>
+      <w:sz w:val="20"/>
+      <w:szCs w:val="20"/>
+    </w:rPr>
+  </w:style>
+  <w:style w:type="paragraph" w:styleId="CommentSubject">
+    <w:name w:val="annotation subject"/>
+    <w:basedOn w:val="CommentText"/>
+    <w:next w:val="CommentText"/>
+    <w:link w:val="CommentSubjectChar"/>
+    <w:uiPriority w:val="99"/>
+    <w:semiHidden/>
+    <w:unhideWhenUsed/>
+    <w:rsid w:val="000D3EC0"/>
+    <w:rPr>
+      <w:b/>
+      <w:bCs/>
+    </w:rPr>
+  </w:style>
+  <w:style w:type="character" w:customStyle="1" w:styleId="CommentSubjectChar">
+    <w:name w:val="Comment Subject Char"/>
+    <w:basedOn w:val="CommentTextChar"/>
+    <w:link w:val="CommentSubject"/>
+    <w:uiPriority w:val="99"/>
+    <w:semiHidden/>
+    <w:rsid w:val="000D3EC0"/>
+    <w:rPr>
+      <w:b/>
+      <w:bCs/>
+      <w:sz w:val="20"/>
+      <w:szCs w:val="20"/>
+    </w:rPr>
+  </w:style>
 </w:styles>
 </file>
 
@@ -13942,6 +15600,74 @@
       <w:lang w:eastAsia="bg-BG"/>
     </w:rPr>
   </w:style>
+  <w:style w:type="character" w:styleId="CommentReference">
+    <w:name w:val="annotation reference"/>
+    <w:basedOn w:val="DefaultParagraphFont"/>
+    <w:uiPriority w:val="99"/>
+    <w:semiHidden/>
+    <w:unhideWhenUsed/>
+    <w:rsid w:val="000D3EC0"/>
+    <w:rPr>
+      <w:sz w:val="16"/>
+      <w:szCs w:val="16"/>
+    </w:rPr>
+  </w:style>
+  <w:style w:type="paragraph" w:styleId="CommentText">
+    <w:name w:val="annotation text"/>
+    <w:basedOn w:val="Normal"/>
+    <w:link w:val="CommentTextChar"/>
+    <w:uiPriority w:val="99"/>
+    <w:semiHidden/>
+    <w:unhideWhenUsed/>
+    <w:rsid w:val="000D3EC0"/>
+    <w:pPr>
+      <w:spacing w:line="240" w:lineRule="auto"/>
+    </w:pPr>
+    <w:rPr>
+      <w:sz w:val="20"/>
+      <w:szCs w:val="20"/>
+    </w:rPr>
+  </w:style>
+  <w:style w:type="character" w:customStyle="1" w:styleId="CommentTextChar">
+    <w:name w:val="Comment Text Char"/>
+    <w:basedOn w:val="DefaultParagraphFont"/>
+    <w:link w:val="CommentText"/>
+    <w:uiPriority w:val="99"/>
+    <w:semiHidden/>
+    <w:rsid w:val="000D3EC0"/>
+    <w:rPr>
+      <w:sz w:val="20"/>
+      <w:szCs w:val="20"/>
+    </w:rPr>
+  </w:style>
+  <w:style w:type="paragraph" w:styleId="CommentSubject">
+    <w:name w:val="annotation subject"/>
+    <w:basedOn w:val="CommentText"/>
+    <w:next w:val="CommentText"/>
+    <w:link w:val="CommentSubjectChar"/>
+    <w:uiPriority w:val="99"/>
+    <w:semiHidden/>
+    <w:unhideWhenUsed/>
+    <w:rsid w:val="000D3EC0"/>
+    <w:rPr>
+      <w:b/>
+      <w:bCs/>
+    </w:rPr>
+  </w:style>
+  <w:style w:type="character" w:customStyle="1" w:styleId="CommentSubjectChar">
+    <w:name w:val="Comment Subject Char"/>
+    <w:basedOn w:val="CommentTextChar"/>
+    <w:link w:val="CommentSubject"/>
+    <w:uiPriority w:val="99"/>
+    <w:semiHidden/>
+    <w:rsid w:val="000D3EC0"/>
+    <w:rPr>
+      <w:b/>
+      <w:bCs/>
+      <w:sz w:val="20"/>
+      <w:szCs w:val="20"/>
+    </w:rPr>
+  </w:style>
 </w:styles>
 </file>
 
@@ -14200,7 +15926,7 @@
   <a:extraClrSchemeLst/>
   <a:extLst>
     <a:ext uri="{05A4C25C-085E-4340-85A3-A5531E510DB2}">
-      <thm15:themeFamily xmlns:thm15="http://schemas.microsoft.com/office/thememl/2012/main" xmlns="" name="Office Theme" id="{62F939B6-93AF-4DB8-9C6B-D6C7DFDC589F}" vid="{4A3C46E8-61CC-4603-A589-7422A47A8E4A}"/>
+      <thm15:themeFamily xmlns="" xmlns:thm15="http://schemas.microsoft.com/office/thememl/2012/main" name="Office Theme" id="{62F939B6-93AF-4DB8-9C6B-D6C7DFDC589F}" vid="{4A3C46E8-61CC-4603-A589-7422A47A8E4A}"/>
     </a:ext>
   </a:extLst>
 </a:theme>
@@ -14211,7 +15937,7 @@
 </file>
 
 <file path=customXml/itemProps1.xml><?xml version="1.0" encoding="utf-8"?>
-<ds:datastoreItem xmlns:ds="http://schemas.openxmlformats.org/officeDocument/2006/customXml" ds:itemID="{B7BD13CD-EA3F-46A9-A066-F89A24986B66}">
+<ds:datastoreItem xmlns:ds="http://schemas.openxmlformats.org/officeDocument/2006/customXml" ds:itemID="{949F5DB0-05CC-41CD-AA13-3DA068C75A41}">
   <ds:schemaRefs>
     <ds:schemaRef ds:uri="http://schemas.openxmlformats.org/officeDocument/2006/bibliography"/>
   </ds:schemaRefs>

</xml_diff>